<commit_message>
[CL-8] Rapport de SAE
</commit_message>
<xml_diff>
--- a/Semestre 3/[CL-8] Communication/SAE/MILLAN_Romain_raport_de_sae.docx
+++ b/Semestre 3/[CL-8] Communication/SAE/MILLAN_Romain_raport_de_sae.docx
@@ -206,7 +206,6 @@
               <w:lang w:val="fr-FR"/>
             </w:rPr>
           </w:pPr>
-          <w:proofErr w:type="spellStart"/>
           <w:r>
             <w:rPr>
               <w:b/>
@@ -217,7 +216,6 @@
             </w:rPr>
             <w:t>VoteIt</w:t>
           </w:r>
-          <w:proofErr w:type="spellEnd"/>
         </w:p>
         <w:p>
           <w:pPr>
@@ -3097,7 +3095,6 @@
         <w:rPr>
           <w:rFonts w:eastAsia="Times New Roman"/>
         </w:rPr>
-        <w:lastRenderedPageBreak/>
         <w:t>En somme, la méthodologie Scrum nous a offert une approche efficace et collaborative pour la gestion de notre projet VoteIt, en nous permettant de respecter les délais fixés et de livrer des fonction</w:t>
       </w:r>
     </w:p>
@@ -3209,10 +3206,24 @@
     <w:p/>
     <w:p>
       <w:pPr>
-        <w:ind w:firstLine="360"/>
-      </w:pPr>
-      <w:r>
-        <w:t>En outre, j'ai essayé d'intégrer des fonctionnalités supplémentaires au projet, sur demande du client, mais ces fonctionnalités n'étaient pas obligatoires et m'ont demandé des recherches supplémentaires. Cela a ralenti mon travail et a augmenté la complexité du projet.</w:t>
+        <w:rPr>
+          <w:lang w:val="fr-FR"/>
+        </w:rPr>
+      </w:pPr>
+      <w:r>
+        <w:t>En outre, j'ai essayé d'intégrer des fonctionnalités supplémentaires au projet, sur demande du client, mais ces fonctionnalités n'étaient pas obligatoires et m'ont demandé des recherches supplémentaires. Cela a ralenti mon travail et a augmenté la complexité</w:t>
+      </w:r>
+      <w:r>
+        <w:rPr>
+          <w:rFonts w:ascii="Segoe UI" w:hAnsi="Segoe UI" w:cs="Segoe UI"/>
+          <w:color w:val="000000"/>
+          <w:sz w:val="21"/>
+          <w:szCs w:val="21"/>
+        </w:rPr>
+        <w:t xml:space="preserve"> </w:t>
+      </w:r>
+      <w:r>
+        <w:t>du projet.</w:t>
       </w:r>
     </w:p>
     <w:p/>
@@ -3233,6 +3244,112 @@
           <w:lang w:val="fr-FR"/>
         </w:rPr>
       </w:pPr>
+      <w:r>
+        <w:rPr>
+          <w:lang w:val="fr-FR"/>
+        </w:rPr>
+        <w:t xml:space="preserve">Afin de résoudre cette difficulté, mon équipe et moi avons décidé de nous mettre d'accord sur les tâches à accomplir. Nous avons commencé par créer des diagrammes UML et un figma, puis nous avons discuté directement avec le client pour savoir s'il était satisfait de ces éléments. </w:t>
+      </w:r>
+    </w:p>
+    <w:p>
+      <w:pPr>
+        <w:rPr>
+          <w:lang w:val="fr-FR"/>
+        </w:rPr>
+      </w:pPr>
+    </w:p>
+    <w:p>
+      <w:pPr>
+        <w:rPr>
+          <w:lang w:val="fr-FR"/>
+        </w:rPr>
+      </w:pPr>
+      <w:r>
+        <w:rPr>
+          <w:lang w:val="fr-FR"/>
+        </w:rPr>
+        <w:t>Au fil des progrès de notre travail, nous avons réussi à obtenir une meilleure compréhension de ce que le client souhaitait, même si certaines choses restaient encore vagues.</w:t>
+      </w:r>
+    </w:p>
+    <w:p>
+      <w:pPr>
+        <w:rPr>
+          <w:rFonts w:eastAsia="Times New Roman"/>
+          <w:lang w:val="fr-FR"/>
+        </w:rPr>
+      </w:pPr>
+      <w:r>
+        <w:rPr>
+          <w:rFonts w:eastAsia="Times New Roman"/>
+          <w:lang w:val="fr-FR"/>
+        </w:rPr>
+        <w:t>Nous avons été en mesure de trouver cette solution grâce à l'utilisation de la méthode agile pour la gestion de notre projet. A la fin de chaque sprint, nous rencontrons le client pour faire le point et obtenir une idée précise de ses attentes.</w:t>
+      </w:r>
+    </w:p>
+    <w:p>
+      <w:pPr>
+        <w:rPr>
+          <w:rFonts w:eastAsia="Times New Roman"/>
+          <w:lang w:val="fr-FR"/>
+        </w:rPr>
+      </w:pPr>
+    </w:p>
+    <w:p>
+      <w:pPr>
+        <w:rPr>
+          <w:rFonts w:eastAsia="Times New Roman"/>
+          <w:lang w:val="fr-FR"/>
+        </w:rPr>
+      </w:pPr>
+      <w:r>
+        <w:rPr>
+          <w:rFonts w:eastAsia="Times New Roman"/>
+          <w:lang w:val="fr-FR"/>
+        </w:rPr>
+        <w:t xml:space="preserve">Pour les fonctionnalités supplémentaires, </w:t>
+      </w:r>
+      <w:r>
+        <w:rPr>
+          <w:rFonts w:eastAsia="Times New Roman"/>
+          <w:lang w:val="fr-FR"/>
+        </w:rPr>
+        <w:t>j’ai</w:t>
+      </w:r>
+      <w:r>
+        <w:rPr>
+          <w:rFonts w:eastAsia="Times New Roman"/>
+          <w:lang w:val="fr-FR"/>
+        </w:rPr>
+        <w:t xml:space="preserve"> choisi de ne pas inclure celles qui étaient trop complexes à réaliser, mais </w:t>
+      </w:r>
+      <w:r>
+        <w:rPr>
+          <w:rFonts w:eastAsia="Times New Roman"/>
+          <w:lang w:val="fr-FR"/>
+        </w:rPr>
+        <w:t xml:space="preserve">j’ai </w:t>
+      </w:r>
+      <w:r>
+        <w:rPr>
+          <w:rFonts w:eastAsia="Times New Roman"/>
+          <w:lang w:val="fr-FR"/>
+        </w:rPr>
+        <w:t>intégré celles qui étaient viables et qui pouvaient apporter une valeur ajoutée au projet.</w:t>
+      </w:r>
+    </w:p>
+    <w:p>
+      <w:pPr>
+        <w:rPr>
+          <w:lang w:val="fr-FR"/>
+        </w:rPr>
+      </w:pPr>
+    </w:p>
+    <w:p>
+      <w:pPr>
+        <w:rPr>
+          <w:lang w:val="fr-FR"/>
+        </w:rPr>
+      </w:pPr>
     </w:p>
     <w:p>
       <w:pPr>
@@ -3249,17 +3366,11 @@
     </w:p>
     <w:p>
       <w:pPr>
-        <w:rPr>
-          <w:lang w:val="fr-FR"/>
-        </w:rPr>
-      </w:pPr>
-    </w:p>
-    <w:p>
-      <w:pPr>
         <w:pStyle w:val="Titre1"/>
       </w:pPr>
       <w:bookmarkStart w:id="13" w:name="_Toc121994387"/>
       <w:r>
+        <w:lastRenderedPageBreak/>
         <w:t>APPRENTISSAGE</w:t>
       </w:r>
       <w:bookmarkEnd w:id="13"/>
@@ -3276,6 +3387,179 @@
     </w:p>
     <w:p>
       <w:pPr>
+        <w:rPr>
+          <w:lang w:val="fr-FR"/>
+        </w:rPr>
+      </w:pPr>
+      <w:r>
+        <w:rPr>
+          <w:lang w:val="fr-FR"/>
+        </w:rPr>
+        <w:t xml:space="preserve">Au cours de cette expérience, j'ai eu l'opportunité de travailler sur plusieurs compétences clés, </w:t>
+      </w:r>
+      <w:r>
+        <w:rPr>
+          <w:lang w:val="fr-FR"/>
+        </w:rPr>
+        <w:t>notamment :</w:t>
+      </w:r>
+    </w:p>
+    <w:p>
+      <w:pPr>
+        <w:pStyle w:val="Paragraphedeliste"/>
+        <w:numPr>
+          <w:ilvl w:val="0"/>
+          <w:numId w:val="4"/>
+        </w:numPr>
+        <w:rPr>
+          <w:lang w:val="fr-FR"/>
+        </w:rPr>
+      </w:pPr>
+      <w:r>
+        <w:rPr>
+          <w:lang w:val="fr-FR"/>
+        </w:rPr>
+        <w:t>Le développement d'un site internet (R.3.01)</w:t>
+      </w:r>
+    </w:p>
+    <w:p>
+      <w:pPr>
+        <w:pStyle w:val="Paragraphedeliste"/>
+        <w:numPr>
+          <w:ilvl w:val="0"/>
+          <w:numId w:val="4"/>
+        </w:numPr>
+        <w:rPr>
+          <w:lang w:val="fr-FR"/>
+        </w:rPr>
+      </w:pPr>
+      <w:r>
+        <w:rPr>
+          <w:lang w:val="fr-FR"/>
+        </w:rPr>
+        <w:t>L'optimisation du code (R.3.02)</w:t>
+      </w:r>
+    </w:p>
+    <w:p>
+      <w:pPr>
+        <w:pStyle w:val="Paragraphedeliste"/>
+        <w:numPr>
+          <w:ilvl w:val="0"/>
+          <w:numId w:val="4"/>
+        </w:numPr>
+        <w:rPr>
+          <w:lang w:val="fr-FR"/>
+        </w:rPr>
+      </w:pPr>
+      <w:r>
+        <w:rPr>
+          <w:lang w:val="fr-FR"/>
+        </w:rPr>
+        <w:t>L'analyse du cahier des charges et la création de diagrammes UML (R.3.03 et R.3.04)</w:t>
+      </w:r>
+    </w:p>
+    <w:p>
+      <w:pPr>
+        <w:pStyle w:val="Paragraphedeliste"/>
+        <w:numPr>
+          <w:ilvl w:val="0"/>
+          <w:numId w:val="4"/>
+        </w:numPr>
+        <w:rPr>
+          <w:lang w:val="fr-FR"/>
+        </w:rPr>
+      </w:pPr>
+      <w:r>
+        <w:rPr>
+          <w:lang w:val="fr-FR"/>
+        </w:rPr>
+        <w:t>La gestion d'une base de données avec MySQL et le SQL (R.3.07)</w:t>
+      </w:r>
+    </w:p>
+    <w:p>
+      <w:pPr>
+        <w:pStyle w:val="Paragraphedeliste"/>
+        <w:numPr>
+          <w:ilvl w:val="0"/>
+          <w:numId w:val="4"/>
+        </w:numPr>
+        <w:rPr>
+          <w:lang w:val="fr-FR"/>
+        </w:rPr>
+      </w:pPr>
+      <w:r>
+        <w:rPr>
+          <w:lang w:val="fr-FR"/>
+        </w:rPr>
+        <w:t>Le management de projet (R.3.10)</w:t>
+      </w:r>
+    </w:p>
+    <w:p>
+      <w:pPr>
+        <w:pStyle w:val="Paragraphedeliste"/>
+        <w:numPr>
+          <w:ilvl w:val="0"/>
+          <w:numId w:val="4"/>
+        </w:numPr>
+        <w:rPr>
+          <w:lang w:val="fr-FR"/>
+        </w:rPr>
+      </w:pPr>
+      <w:r>
+        <w:rPr>
+          <w:lang w:val="fr-FR"/>
+        </w:rPr>
+        <w:t>La création de conditions générales d'utilisation (CGU) (R.3.11)</w:t>
+      </w:r>
+    </w:p>
+    <w:p>
+      <w:pPr>
+        <w:pStyle w:val="Paragraphedeliste"/>
+        <w:numPr>
+          <w:ilvl w:val="0"/>
+          <w:numId w:val="4"/>
+        </w:numPr>
+        <w:rPr>
+          <w:lang w:val="fr-FR"/>
+        </w:rPr>
+      </w:pPr>
+      <w:r>
+        <w:rPr>
+          <w:lang w:val="fr-FR"/>
+        </w:rPr>
+        <w:t>La communication au sein du groupe (R.3.13)</w:t>
+      </w:r>
+    </w:p>
+    <w:p>
+      <w:pPr>
+        <w:pStyle w:val="Paragraphedeliste"/>
+        <w:rPr>
+          <w:lang w:val="fr-FR"/>
+        </w:rPr>
+      </w:pPr>
+    </w:p>
+    <w:p>
+      <w:pPr>
+        <w:rPr>
+          <w:lang w:val="fr-FR"/>
+        </w:rPr>
+      </w:pPr>
+      <w:r>
+        <w:rPr>
+          <w:lang w:val="fr-FR"/>
+        </w:rPr>
+        <w:t>Ces apprentissages m'ont permis de développer mes connaissances et mes compétences dans ces domaines, et vont me servir de base solide pour ma future carrière professionnelle.</w:t>
+      </w:r>
+    </w:p>
+    <w:p>
+      <w:pPr>
+        <w:rPr>
+          <w:lang w:val="fr-FR"/>
+        </w:rPr>
+      </w:pPr>
+    </w:p>
+    <w:p>
+      <w:pPr>
         <w:pStyle w:val="Titre2"/>
       </w:pPr>
       <w:bookmarkStart w:id="15" w:name="_Toc121994389"/>
@@ -3283,6 +3567,177 @@
         <w:t>Apprentissage acquis</w:t>
       </w:r>
       <w:bookmarkEnd w:id="15"/>
+    </w:p>
+    <w:p>
+      <w:pPr>
+        <w:rPr>
+          <w:lang w:val="fr-FR"/>
+        </w:rPr>
+      </w:pPr>
+      <w:r>
+        <w:rPr>
+          <w:lang w:val="fr-FR"/>
+        </w:rPr>
+        <w:t>Les apprentissage acquis reprenne les apprentissages travaillés :</w:t>
+      </w:r>
+    </w:p>
+    <w:p>
+      <w:pPr>
+        <w:pStyle w:val="Paragraphedeliste"/>
+        <w:numPr>
+          <w:ilvl w:val="0"/>
+          <w:numId w:val="5"/>
+        </w:numPr>
+        <w:rPr>
+          <w:lang w:val="fr-FR"/>
+        </w:rPr>
+      </w:pPr>
+      <w:r>
+        <w:rPr>
+          <w:lang w:val="fr-FR"/>
+        </w:rPr>
+        <w:t>R.3.01 </w:t>
+      </w:r>
+      <w:r>
+        <w:rPr>
+          <w:lang w:val="fr-FR"/>
+        </w:rPr>
+        <w:t>car j’ai pu mettre en place des spécification fonctionnelles à partir des exigences.</w:t>
+      </w:r>
+      <w:r>
+        <w:t xml:space="preserve"> </w:t>
+      </w:r>
+    </w:p>
+    <w:p>
+      <w:pPr>
+        <w:pStyle w:val="Paragraphedeliste"/>
+        <w:numPr>
+          <w:ilvl w:val="0"/>
+          <w:numId w:val="5"/>
+        </w:numPr>
+        <w:rPr>
+          <w:lang w:val="fr-FR"/>
+        </w:rPr>
+      </w:pPr>
+      <w:r>
+        <w:t>R.3.02: J'ai utilisé des structures de développement telles que les singletons et les proxies, tout en adoptant de bonnes pratiques de conception.</w:t>
+      </w:r>
+      <w:r>
+        <w:t xml:space="preserve"> </w:t>
+      </w:r>
+    </w:p>
+    <w:p>
+      <w:pPr>
+        <w:pStyle w:val="Paragraphedeliste"/>
+        <w:numPr>
+          <w:ilvl w:val="0"/>
+          <w:numId w:val="5"/>
+        </w:numPr>
+        <w:rPr>
+          <w:lang w:val="fr-FR"/>
+        </w:rPr>
+      </w:pPr>
+      <w:r>
+        <w:t>R.3.03 et R3.04: En collaboration avec mon équipe, j'ai créé des diagrammes UML et un Figma pour formaliser les besoins du client, appliqué les principes d'accessibilité et d'ergonomie, et évalué la faisabilité de chaque tâche au cours du projet.</w:t>
+      </w:r>
+      <w:r>
+        <w:t xml:space="preserve"> </w:t>
+      </w:r>
+    </w:p>
+    <w:p>
+      <w:pPr>
+        <w:pStyle w:val="Paragraphedeliste"/>
+        <w:numPr>
+          <w:ilvl w:val="0"/>
+          <w:numId w:val="5"/>
+        </w:numPr>
+        <w:rPr>
+          <w:lang w:val="fr-FR"/>
+        </w:rPr>
+      </w:pPr>
+      <w:r>
+        <w:t>R3.07: J'ai mis en place une base de données et j'ai manipulé ces données pour restituer les informations sur le site internet.</w:t>
+      </w:r>
+      <w:r>
+        <w:t xml:space="preserve"> </w:t>
+      </w:r>
+    </w:p>
+    <w:p>
+      <w:pPr>
+        <w:pStyle w:val="Paragraphedeliste"/>
+        <w:numPr>
+          <w:ilvl w:val="0"/>
+          <w:numId w:val="5"/>
+        </w:numPr>
+        <w:rPr>
+          <w:lang w:val="fr-FR"/>
+        </w:rPr>
+      </w:pPr>
+      <w:r>
+        <w:t>R.3.10: J'ai appliqué la méthode agile et j'ai suivi le projet tout au long de sa réalisation, en rendant compte des travaux effectués.</w:t>
+      </w:r>
+    </w:p>
+    <w:p>
+      <w:pPr>
+        <w:pStyle w:val="Paragraphedeliste"/>
+        <w:numPr>
+          <w:ilvl w:val="0"/>
+          <w:numId w:val="5"/>
+        </w:numPr>
+        <w:rPr>
+          <w:lang w:val="fr-FR"/>
+        </w:rPr>
+      </w:pPr>
+      <w:r>
+        <w:t xml:space="preserve">R3.13: </w:t>
+      </w:r>
+      <w:r>
+        <w:rPr>
+          <w:lang w:val="fr-FR"/>
+        </w:rPr>
+        <w:t xml:space="preserve">Nous avons </w:t>
+      </w:r>
+      <w:r>
+        <w:t>mobilisé toutes les compétences de</w:t>
+      </w:r>
+      <w:r>
+        <w:rPr>
+          <w:lang w:val="fr-FR"/>
+        </w:rPr>
+        <w:t xml:space="preserve"> chaque membre de</w:t>
+      </w:r>
+      <w:r>
+        <w:t xml:space="preserve"> l'équipe pour livrer </w:t>
+      </w:r>
+      <w:r>
+        <w:rPr>
+          <w:lang w:val="fr-FR"/>
+        </w:rPr>
+        <w:t>un</w:t>
+      </w:r>
+      <w:r>
+        <w:t xml:space="preserve"> travail de qualité.</w:t>
+      </w:r>
+    </w:p>
+    <w:p>
+      <w:pPr>
+        <w:rPr>
+          <w:lang w:val="fr-FR"/>
+        </w:rPr>
+      </w:pPr>
+    </w:p>
+    <w:p>
+      <w:pPr>
+        <w:rPr>
+          <w:lang w:val="fr-FR"/>
+        </w:rPr>
+      </w:pPr>
+      <w:r>
+        <w:rPr>
+          <w:lang w:val="fr-FR"/>
+        </w:rPr>
+        <w:t>Finalement ces apprentissages m’on permis de faire un projet du mieux possible.</w:t>
+      </w:r>
     </w:p>
     <w:sectPr>
       <w:pgSz w:w="11906" w:h="16838"/>
@@ -3337,6 +3792,119 @@
 <file path=word/numbering.xml><?xml version="1.0" encoding="utf-8"?>
 <w:numbering xmlns:wpc="http://schemas.microsoft.com/office/word/2010/wordprocessingCanvas" xmlns:cx="http://schemas.microsoft.com/office/drawing/2014/chartex" xmlns:cx1="http://schemas.microsoft.com/office/drawing/2015/9/8/chartex" xmlns:cx2="http://schemas.microsoft.com/office/drawing/2015/10/21/chartex" xmlns:cx3="http://schemas.microsoft.com/office/drawing/2016/5/9/chartex" xmlns:cx4="http://schemas.microsoft.com/office/drawing/2016/5/10/chartex" xmlns:cx5="http://schemas.microsoft.com/office/drawing/2016/5/11/chartex" xmlns:cx6="http://schemas.microsoft.com/office/drawing/2016/5/12/chartex" xmlns:cx7="http://schemas.microsoft.com/office/drawing/2016/5/13/chartex" xmlns:cx8="http://schemas.microsoft.com/office/drawing/2016/5/14/chartex" xmlns:mc="http://schemas.openxmlformats.org/markup-compatibility/2006" xmlns:aink="http://schemas.microsoft.com/office/drawing/2016/ink" xmlns:am3d="http://schemas.microsoft.com/office/drawing/2017/model3d" xmlns:o="urn:schemas-microsoft-com:office:office" xmlns:oel="http://schemas.microsoft.com/office/2019/extlst" xmlns:r="http://schemas.openxmlformats.org/officeDocument/2006/relationships" xmlns:m="http://schemas.openxmlformats.org/officeDocument/2006/math" xmlns:v="urn:schemas-microsoft-com:vml" xmlns:wp14="http://schemas.microsoft.com/office/word/2010/wordprocessingDrawing" xmlns:wp="http://schemas.openxmlformats.org/drawingml/2006/wordprocessingDrawing" xmlns:w10="urn:schemas-microsoft-com:office:word" xmlns:w="http://schemas.openxmlformats.org/wordprocessingml/2006/main" xmlns:w14="http://schemas.microsoft.com/office/word/2010/wordml" xmlns:w15="http://schemas.microsoft.com/office/word/2012/wordml" xmlns:w16cex="http://schemas.microsoft.com/office/word/2018/wordml/cex" xmlns:w16cid="http://schemas.microsoft.com/office/word/2016/wordml/cid" xmlns:w16="http://schemas.microsoft.com/office/word/2018/wordml" xmlns:w16sdtdh="http://schemas.microsoft.com/office/word/2020/wordml/sdtdatahash" xmlns:w16se="http://schemas.microsoft.com/office/word/2015/wordml/symex" xmlns:wpg="http://schemas.microsoft.com/office/word/2010/wordprocessingGroup" xmlns:wpi="http://schemas.microsoft.com/office/word/2010/wordprocessingInk" xmlns:wne="http://schemas.microsoft.com/office/word/2006/wordml" xmlns:wps="http://schemas.microsoft.com/office/word/2010/wordprocessingShape" mc:Ignorable="w14 w15 w16se w16cid w16 w16cex w16sdtdh wp14">
   <w:abstractNum w:abstractNumId="0" w15:restartNumberingAfterBreak="0">
+    <w:nsid w:val="290D22DC"/>
+    <w:multiLevelType w:val="hybridMultilevel"/>
+    <w:tmpl w:val="33F4A108"/>
+    <w:lvl w:ilvl="0" w:tplc="040C0001">
+      <w:start w:val="1"/>
+      <w:numFmt w:val="bullet"/>
+      <w:lvlText w:val=""/>
+      <w:lvlJc w:val="left"/>
+      <w:pPr>
+        <w:ind w:left="720" w:hanging="360"/>
+      </w:pPr>
+      <w:rPr>
+        <w:rFonts w:ascii="Symbol" w:hAnsi="Symbol" w:hint="default"/>
+      </w:rPr>
+    </w:lvl>
+    <w:lvl w:ilvl="1" w:tplc="040C0003" w:tentative="1">
+      <w:start w:val="1"/>
+      <w:numFmt w:val="bullet"/>
+      <w:lvlText w:val="o"/>
+      <w:lvlJc w:val="left"/>
+      <w:pPr>
+        <w:ind w:left="1440" w:hanging="360"/>
+      </w:pPr>
+      <w:rPr>
+        <w:rFonts w:ascii="Courier New" w:hAnsi="Courier New" w:cs="Courier New" w:hint="default"/>
+      </w:rPr>
+    </w:lvl>
+    <w:lvl w:ilvl="2" w:tplc="040C0005" w:tentative="1">
+      <w:start w:val="1"/>
+      <w:numFmt w:val="bullet"/>
+      <w:lvlText w:val=""/>
+      <w:lvlJc w:val="left"/>
+      <w:pPr>
+        <w:ind w:left="2160" w:hanging="360"/>
+      </w:pPr>
+      <w:rPr>
+        <w:rFonts w:ascii="Wingdings" w:hAnsi="Wingdings" w:hint="default"/>
+      </w:rPr>
+    </w:lvl>
+    <w:lvl w:ilvl="3" w:tplc="040C0001" w:tentative="1">
+      <w:start w:val="1"/>
+      <w:numFmt w:val="bullet"/>
+      <w:lvlText w:val=""/>
+      <w:lvlJc w:val="left"/>
+      <w:pPr>
+        <w:ind w:left="2880" w:hanging="360"/>
+      </w:pPr>
+      <w:rPr>
+        <w:rFonts w:ascii="Symbol" w:hAnsi="Symbol" w:hint="default"/>
+      </w:rPr>
+    </w:lvl>
+    <w:lvl w:ilvl="4" w:tplc="040C0003" w:tentative="1">
+      <w:start w:val="1"/>
+      <w:numFmt w:val="bullet"/>
+      <w:lvlText w:val="o"/>
+      <w:lvlJc w:val="left"/>
+      <w:pPr>
+        <w:ind w:left="3600" w:hanging="360"/>
+      </w:pPr>
+      <w:rPr>
+        <w:rFonts w:ascii="Courier New" w:hAnsi="Courier New" w:cs="Courier New" w:hint="default"/>
+      </w:rPr>
+    </w:lvl>
+    <w:lvl w:ilvl="5" w:tplc="040C0005" w:tentative="1">
+      <w:start w:val="1"/>
+      <w:numFmt w:val="bullet"/>
+      <w:lvlText w:val=""/>
+      <w:lvlJc w:val="left"/>
+      <w:pPr>
+        <w:ind w:left="4320" w:hanging="360"/>
+      </w:pPr>
+      <w:rPr>
+        <w:rFonts w:ascii="Wingdings" w:hAnsi="Wingdings" w:hint="default"/>
+      </w:rPr>
+    </w:lvl>
+    <w:lvl w:ilvl="6" w:tplc="040C0001" w:tentative="1">
+      <w:start w:val="1"/>
+      <w:numFmt w:val="bullet"/>
+      <w:lvlText w:val=""/>
+      <w:lvlJc w:val="left"/>
+      <w:pPr>
+        <w:ind w:left="5040" w:hanging="360"/>
+      </w:pPr>
+      <w:rPr>
+        <w:rFonts w:ascii="Symbol" w:hAnsi="Symbol" w:hint="default"/>
+      </w:rPr>
+    </w:lvl>
+    <w:lvl w:ilvl="7" w:tplc="040C0003" w:tentative="1">
+      <w:start w:val="1"/>
+      <w:numFmt w:val="bullet"/>
+      <w:lvlText w:val="o"/>
+      <w:lvlJc w:val="left"/>
+      <w:pPr>
+        <w:ind w:left="5760" w:hanging="360"/>
+      </w:pPr>
+      <w:rPr>
+        <w:rFonts w:ascii="Courier New" w:hAnsi="Courier New" w:cs="Courier New" w:hint="default"/>
+      </w:rPr>
+    </w:lvl>
+    <w:lvl w:ilvl="8" w:tplc="040C0005" w:tentative="1">
+      <w:start w:val="1"/>
+      <w:numFmt w:val="bullet"/>
+      <w:lvlText w:val=""/>
+      <w:lvlJc w:val="left"/>
+      <w:pPr>
+        <w:ind w:left="6480" w:hanging="360"/>
+      </w:pPr>
+      <w:rPr>
+        <w:rFonts w:ascii="Wingdings" w:hAnsi="Wingdings" w:hint="default"/>
+      </w:rPr>
+    </w:lvl>
+  </w:abstractNum>
+  <w:abstractNum w:abstractNumId="1" w15:restartNumberingAfterBreak="0">
     <w:nsid w:val="52F55781"/>
     <w:multiLevelType w:val="hybridMultilevel"/>
     <w:tmpl w:val="5C627FF4"/>
@@ -3422,7 +3990,120 @@
       </w:pPr>
     </w:lvl>
   </w:abstractNum>
-  <w:abstractNum w:abstractNumId="1" w15:restartNumberingAfterBreak="0">
+  <w:abstractNum w:abstractNumId="2" w15:restartNumberingAfterBreak="0">
+    <w:nsid w:val="5461510D"/>
+    <w:multiLevelType w:val="hybridMultilevel"/>
+    <w:tmpl w:val="5832E660"/>
+    <w:lvl w:ilvl="0" w:tplc="040C0001">
+      <w:start w:val="1"/>
+      <w:numFmt w:val="bullet"/>
+      <w:lvlText w:val=""/>
+      <w:lvlJc w:val="left"/>
+      <w:pPr>
+        <w:ind w:left="720" w:hanging="360"/>
+      </w:pPr>
+      <w:rPr>
+        <w:rFonts w:ascii="Symbol" w:hAnsi="Symbol" w:hint="default"/>
+      </w:rPr>
+    </w:lvl>
+    <w:lvl w:ilvl="1" w:tplc="040C0003" w:tentative="1">
+      <w:start w:val="1"/>
+      <w:numFmt w:val="bullet"/>
+      <w:lvlText w:val="o"/>
+      <w:lvlJc w:val="left"/>
+      <w:pPr>
+        <w:ind w:left="1440" w:hanging="360"/>
+      </w:pPr>
+      <w:rPr>
+        <w:rFonts w:ascii="Courier New" w:hAnsi="Courier New" w:cs="Courier New" w:hint="default"/>
+      </w:rPr>
+    </w:lvl>
+    <w:lvl w:ilvl="2" w:tplc="040C0005" w:tentative="1">
+      <w:start w:val="1"/>
+      <w:numFmt w:val="bullet"/>
+      <w:lvlText w:val=""/>
+      <w:lvlJc w:val="left"/>
+      <w:pPr>
+        <w:ind w:left="2160" w:hanging="360"/>
+      </w:pPr>
+      <w:rPr>
+        <w:rFonts w:ascii="Wingdings" w:hAnsi="Wingdings" w:hint="default"/>
+      </w:rPr>
+    </w:lvl>
+    <w:lvl w:ilvl="3" w:tplc="040C0001" w:tentative="1">
+      <w:start w:val="1"/>
+      <w:numFmt w:val="bullet"/>
+      <w:lvlText w:val=""/>
+      <w:lvlJc w:val="left"/>
+      <w:pPr>
+        <w:ind w:left="2880" w:hanging="360"/>
+      </w:pPr>
+      <w:rPr>
+        <w:rFonts w:ascii="Symbol" w:hAnsi="Symbol" w:hint="default"/>
+      </w:rPr>
+    </w:lvl>
+    <w:lvl w:ilvl="4" w:tplc="040C0003" w:tentative="1">
+      <w:start w:val="1"/>
+      <w:numFmt w:val="bullet"/>
+      <w:lvlText w:val="o"/>
+      <w:lvlJc w:val="left"/>
+      <w:pPr>
+        <w:ind w:left="3600" w:hanging="360"/>
+      </w:pPr>
+      <w:rPr>
+        <w:rFonts w:ascii="Courier New" w:hAnsi="Courier New" w:cs="Courier New" w:hint="default"/>
+      </w:rPr>
+    </w:lvl>
+    <w:lvl w:ilvl="5" w:tplc="040C0005" w:tentative="1">
+      <w:start w:val="1"/>
+      <w:numFmt w:val="bullet"/>
+      <w:lvlText w:val=""/>
+      <w:lvlJc w:val="left"/>
+      <w:pPr>
+        <w:ind w:left="4320" w:hanging="360"/>
+      </w:pPr>
+      <w:rPr>
+        <w:rFonts w:ascii="Wingdings" w:hAnsi="Wingdings" w:hint="default"/>
+      </w:rPr>
+    </w:lvl>
+    <w:lvl w:ilvl="6" w:tplc="040C0001" w:tentative="1">
+      <w:start w:val="1"/>
+      <w:numFmt w:val="bullet"/>
+      <w:lvlText w:val=""/>
+      <w:lvlJc w:val="left"/>
+      <w:pPr>
+        <w:ind w:left="5040" w:hanging="360"/>
+      </w:pPr>
+      <w:rPr>
+        <w:rFonts w:ascii="Symbol" w:hAnsi="Symbol" w:hint="default"/>
+      </w:rPr>
+    </w:lvl>
+    <w:lvl w:ilvl="7" w:tplc="040C0003" w:tentative="1">
+      <w:start w:val="1"/>
+      <w:numFmt w:val="bullet"/>
+      <w:lvlText w:val="o"/>
+      <w:lvlJc w:val="left"/>
+      <w:pPr>
+        <w:ind w:left="5760" w:hanging="360"/>
+      </w:pPr>
+      <w:rPr>
+        <w:rFonts w:ascii="Courier New" w:hAnsi="Courier New" w:cs="Courier New" w:hint="default"/>
+      </w:rPr>
+    </w:lvl>
+    <w:lvl w:ilvl="8" w:tplc="040C0005" w:tentative="1">
+      <w:start w:val="1"/>
+      <w:numFmt w:val="bullet"/>
+      <w:lvlText w:val=""/>
+      <w:lvlJc w:val="left"/>
+      <w:pPr>
+        <w:ind w:left="6480" w:hanging="360"/>
+      </w:pPr>
+      <w:rPr>
+        <w:rFonts w:ascii="Wingdings" w:hAnsi="Wingdings" w:hint="default"/>
+      </w:rPr>
+    </w:lvl>
+  </w:abstractNum>
+  <w:abstractNum w:abstractNumId="3" w15:restartNumberingAfterBreak="0">
     <w:nsid w:val="677368EA"/>
     <w:multiLevelType w:val="multilevel"/>
     <w:tmpl w:val="BEE04088"/>
@@ -3542,10 +4223,168 @@
       </w:rPr>
     </w:lvl>
   </w:abstractNum>
+  <w:abstractNum w:abstractNumId="4" w15:restartNumberingAfterBreak="0">
+    <w:nsid w:val="788F692D"/>
+    <w:multiLevelType w:val="multilevel"/>
+    <w:tmpl w:val="68F278DA"/>
+    <w:lvl w:ilvl="0">
+      <w:start w:val="1"/>
+      <w:numFmt w:val="bullet"/>
+      <w:lvlText w:val=""/>
+      <w:lvlJc w:val="left"/>
+      <w:pPr>
+        <w:tabs>
+          <w:tab w:val="num" w:pos="720"/>
+        </w:tabs>
+        <w:ind w:left="720" w:hanging="360"/>
+      </w:pPr>
+      <w:rPr>
+        <w:rFonts w:ascii="Symbol" w:hAnsi="Symbol" w:hint="default"/>
+        <w:sz w:val="20"/>
+      </w:rPr>
+    </w:lvl>
+    <w:lvl w:ilvl="1" w:tentative="1">
+      <w:start w:val="1"/>
+      <w:numFmt w:val="bullet"/>
+      <w:lvlText w:val=""/>
+      <w:lvlJc w:val="left"/>
+      <w:pPr>
+        <w:tabs>
+          <w:tab w:val="num" w:pos="1440"/>
+        </w:tabs>
+        <w:ind w:left="1440" w:hanging="360"/>
+      </w:pPr>
+      <w:rPr>
+        <w:rFonts w:ascii="Symbol" w:hAnsi="Symbol" w:hint="default"/>
+        <w:sz w:val="20"/>
+      </w:rPr>
+    </w:lvl>
+    <w:lvl w:ilvl="2" w:tentative="1">
+      <w:start w:val="1"/>
+      <w:numFmt w:val="bullet"/>
+      <w:lvlText w:val=""/>
+      <w:lvlJc w:val="left"/>
+      <w:pPr>
+        <w:tabs>
+          <w:tab w:val="num" w:pos="2160"/>
+        </w:tabs>
+        <w:ind w:left="2160" w:hanging="360"/>
+      </w:pPr>
+      <w:rPr>
+        <w:rFonts w:ascii="Symbol" w:hAnsi="Symbol" w:hint="default"/>
+        <w:sz w:val="20"/>
+      </w:rPr>
+    </w:lvl>
+    <w:lvl w:ilvl="3" w:tentative="1">
+      <w:start w:val="1"/>
+      <w:numFmt w:val="bullet"/>
+      <w:lvlText w:val=""/>
+      <w:lvlJc w:val="left"/>
+      <w:pPr>
+        <w:tabs>
+          <w:tab w:val="num" w:pos="2880"/>
+        </w:tabs>
+        <w:ind w:left="2880" w:hanging="360"/>
+      </w:pPr>
+      <w:rPr>
+        <w:rFonts w:ascii="Symbol" w:hAnsi="Symbol" w:hint="default"/>
+        <w:sz w:val="20"/>
+      </w:rPr>
+    </w:lvl>
+    <w:lvl w:ilvl="4" w:tentative="1">
+      <w:start w:val="1"/>
+      <w:numFmt w:val="bullet"/>
+      <w:lvlText w:val=""/>
+      <w:lvlJc w:val="left"/>
+      <w:pPr>
+        <w:tabs>
+          <w:tab w:val="num" w:pos="3600"/>
+        </w:tabs>
+        <w:ind w:left="3600" w:hanging="360"/>
+      </w:pPr>
+      <w:rPr>
+        <w:rFonts w:ascii="Symbol" w:hAnsi="Symbol" w:hint="default"/>
+        <w:sz w:val="20"/>
+      </w:rPr>
+    </w:lvl>
+    <w:lvl w:ilvl="5" w:tentative="1">
+      <w:start w:val="1"/>
+      <w:numFmt w:val="bullet"/>
+      <w:lvlText w:val=""/>
+      <w:lvlJc w:val="left"/>
+      <w:pPr>
+        <w:tabs>
+          <w:tab w:val="num" w:pos="4320"/>
+        </w:tabs>
+        <w:ind w:left="4320" w:hanging="360"/>
+      </w:pPr>
+      <w:rPr>
+        <w:rFonts w:ascii="Symbol" w:hAnsi="Symbol" w:hint="default"/>
+        <w:sz w:val="20"/>
+      </w:rPr>
+    </w:lvl>
+    <w:lvl w:ilvl="6" w:tentative="1">
+      <w:start w:val="1"/>
+      <w:numFmt w:val="bullet"/>
+      <w:lvlText w:val=""/>
+      <w:lvlJc w:val="left"/>
+      <w:pPr>
+        <w:tabs>
+          <w:tab w:val="num" w:pos="5040"/>
+        </w:tabs>
+        <w:ind w:left="5040" w:hanging="360"/>
+      </w:pPr>
+      <w:rPr>
+        <w:rFonts w:ascii="Symbol" w:hAnsi="Symbol" w:hint="default"/>
+        <w:sz w:val="20"/>
+      </w:rPr>
+    </w:lvl>
+    <w:lvl w:ilvl="7" w:tentative="1">
+      <w:start w:val="1"/>
+      <w:numFmt w:val="bullet"/>
+      <w:lvlText w:val=""/>
+      <w:lvlJc w:val="left"/>
+      <w:pPr>
+        <w:tabs>
+          <w:tab w:val="num" w:pos="5760"/>
+        </w:tabs>
+        <w:ind w:left="5760" w:hanging="360"/>
+      </w:pPr>
+      <w:rPr>
+        <w:rFonts w:ascii="Symbol" w:hAnsi="Symbol" w:hint="default"/>
+        <w:sz w:val="20"/>
+      </w:rPr>
+    </w:lvl>
+    <w:lvl w:ilvl="8" w:tentative="1">
+      <w:start w:val="1"/>
+      <w:numFmt w:val="bullet"/>
+      <w:lvlText w:val=""/>
+      <w:lvlJc w:val="left"/>
+      <w:pPr>
+        <w:tabs>
+          <w:tab w:val="num" w:pos="6480"/>
+        </w:tabs>
+        <w:ind w:left="6480" w:hanging="360"/>
+      </w:pPr>
+      <w:rPr>
+        <w:rFonts w:ascii="Symbol" w:hAnsi="Symbol" w:hint="default"/>
+        <w:sz w:val="20"/>
+      </w:rPr>
+    </w:lvl>
+  </w:abstractNum>
   <w:num w:numId="1" w16cid:durableId="2099476857">
+    <w:abstractNumId w:val="3"/>
+  </w:num>
+  <w:num w:numId="2" w16cid:durableId="1627420468">
     <w:abstractNumId w:val="1"/>
   </w:num>
-  <w:num w:numId="2" w16cid:durableId="1627420468">
+  <w:num w:numId="3" w16cid:durableId="1620603958">
+    <w:abstractNumId w:val="4"/>
+  </w:num>
+  <w:num w:numId="4" w16cid:durableId="1322659154">
+    <w:abstractNumId w:val="2"/>
+  </w:num>
+  <w:num w:numId="5" w16cid:durableId="1129322024">
     <w:abstractNumId w:val="0"/>
   </w:num>
 </w:numbering>
@@ -3559,7 +4398,7 @@
         <w:rFonts w:asciiTheme="minorHAnsi" w:eastAsiaTheme="minorHAnsi" w:hAnsiTheme="minorHAnsi" w:cstheme="minorBidi"/>
         <w:sz w:val="24"/>
         <w:szCs w:val="24"/>
-        <w:lang w:val="fr-US" w:eastAsia="en-US" w:bidi="ar-SA"/>
+        <w:lang w:eastAsia="en-US" w:bidi="ar-SA"/>
       </w:rPr>
     </w:rPrDefault>
     <w:pPrDefault/>
@@ -4187,7 +5026,7 @@
       <w:color w:val="2F5496" w:themeColor="accent1" w:themeShade="BF"/>
       <w:sz w:val="28"/>
       <w:szCs w:val="28"/>
-      <w:lang w:val="fr-US"/>
+      <w:lang/>
     </w:rPr>
   </w:style>
   <w:style w:type="paragraph" w:styleId="TM1">
@@ -4342,7 +5181,6 @@
     <w:name w:val="Normal (Web)"/>
     <w:basedOn w:val="Normal"/>
     <w:uiPriority w:val="99"/>
-    <w:semiHidden/>
     <w:unhideWhenUsed/>
     <w:rsid w:val="00CF3AC9"/>
     <w:pPr>
@@ -4351,6 +5189,17 @@
     <w:rPr>
       <w:rFonts w:ascii="Times New Roman" w:eastAsia="Times New Roman" w:hAnsi="Times New Roman" w:cs="Times New Roman"/>
     </w:rPr>
+  </w:style>
+  <w:style w:type="paragraph" w:styleId="Paragraphedeliste">
+    <w:name w:val="List Paragraph"/>
+    <w:basedOn w:val="Normal"/>
+    <w:uiPriority w:val="34"/>
+    <w:qFormat/>
+    <w:rsid w:val="00A94FCF"/>
+    <w:pPr>
+      <w:ind w:left="720"/>
+      <w:contextualSpacing/>
+    </w:pPr>
   </w:style>
 </w:styles>
 </file>

</xml_diff>

<commit_message>
[CL-8 ] Rapport de SAE
</commit_message>
<xml_diff>
--- a/Semestre 3/[CL-8] Communication/SAE/MILLAN_Romain_raport_de_sae.docx
+++ b/Semestre 3/[CL-8] Communication/SAE/MILLAN_Romain_raport_de_sae.docx
@@ -3754,6 +3754,133 @@
         <w:t xml:space="preserve"> permis de faire un projet du mieux possible.</w:t>
       </w:r>
     </w:p>
+    <w:p>
+      <w:pPr>
+        <w:rPr>
+          <w:lang w:val="fr-FR"/>
+        </w:rPr>
+      </w:pPr>
+    </w:p>
+    <w:p>
+      <w:pPr>
+        <w:rPr>
+          <w:lang w:val="fr-FR"/>
+        </w:rPr>
+      </w:pPr>
+    </w:p>
+    <w:p>
+      <w:pPr>
+        <w:rPr>
+          <w:lang w:val="fr-FR"/>
+        </w:rPr>
+      </w:pPr>
+    </w:p>
+    <w:p>
+      <w:pPr>
+        <w:pStyle w:val="Titre1"/>
+      </w:pPr>
+      <w:r>
+        <w:lastRenderedPageBreak/>
+        <w:t>Bibliographie</w:t>
+      </w:r>
+    </w:p>
+    <w:p>
+      <w:pPr>
+        <w:pStyle w:val="Paragraphedeliste"/>
+        <w:numPr>
+          <w:ilvl w:val="0"/>
+          <w:numId w:val="6"/>
+        </w:numPr>
+        <w:rPr>
+          <w:lang w:val="fr-FR"/>
+        </w:rPr>
+      </w:pPr>
+      <w:r>
+        <w:rPr>
+          <w:lang w:val="fr-FR"/>
+        </w:rPr>
+        <w:t xml:space="preserve">Vote par jugement majoritaire : </w:t>
+      </w:r>
+      <w:hyperlink r:id="rId12" w:history="1">
+        <w:r>
+          <w:rPr>
+            <w:rStyle w:val="Lienhypertexte"/>
+            <w:lang w:val="fr-FR"/>
+          </w:rPr>
+          <w:t>https://fr.wikipedia.org/wiki/Jugement_majoritaire</w:t>
+        </w:r>
+      </w:hyperlink>
+    </w:p>
+    <w:p>
+      <w:pPr>
+        <w:pStyle w:val="Paragraphedeliste"/>
+        <w:numPr>
+          <w:ilvl w:val="0"/>
+          <w:numId w:val="6"/>
+        </w:numPr>
+        <w:rPr>
+          <w:lang w:val="fr-FR"/>
+        </w:rPr>
+      </w:pPr>
+      <w:proofErr w:type="spellStart"/>
+      <w:r>
+        <w:rPr>
+          <w:lang w:val="fr-FR"/>
+        </w:rPr>
+        <w:t>Reddit</w:t>
+      </w:r>
+      <w:proofErr w:type="spellEnd"/>
+      <w:r>
+        <w:rPr>
+          <w:lang w:val="fr-FR"/>
+        </w:rPr>
+        <w:t xml:space="preserve">, un forum en ligne : </w:t>
+      </w:r>
+      <w:hyperlink r:id="rId13" w:history="1">
+        <w:r>
+          <w:rPr>
+            <w:rStyle w:val="Lienhypertexte"/>
+            <w:lang w:val="fr-FR"/>
+          </w:rPr>
+          <w:t>https://www.reddit.com/</w:t>
+        </w:r>
+      </w:hyperlink>
+    </w:p>
+    <w:p>
+      <w:pPr>
+        <w:pStyle w:val="Paragraphedeliste"/>
+        <w:numPr>
+          <w:ilvl w:val="0"/>
+          <w:numId w:val="6"/>
+        </w:numPr>
+        <w:rPr>
+          <w:lang w:val="fr-FR"/>
+        </w:rPr>
+      </w:pPr>
+      <w:r>
+        <w:rPr>
+          <w:lang w:val="fr-FR"/>
+        </w:rPr>
+        <w:t xml:space="preserve">Doodle, un système de vote en ligne : </w:t>
+      </w:r>
+      <w:hyperlink r:id="rId14" w:history="1">
+        <w:r>
+          <w:rPr>
+            <w:rStyle w:val="Lienhypertexte"/>
+            <w:lang w:val="fr-FR"/>
+          </w:rPr>
+          <w:t>https://doodle.com/fr/vote-en-ligne</w:t>
+        </w:r>
+      </w:hyperlink>
+    </w:p>
+    <w:p>
+      <w:pPr>
+        <w:pStyle w:val="Paragraphedeliste"/>
+        <w:rPr>
+          <w:lang w:val="fr-FR"/>
+        </w:rPr>
+      </w:pPr>
+    </w:p>
     <w:sectPr>
       <w:pgSz w:w="11906" w:h="16838"/>
       <w:pgMar w:top="1440" w:right="1440" w:bottom="1440" w:left="1440" w:header="720" w:footer="720" w:gutter="0"/>
@@ -3807,9 +3934,9 @@
 <file path=word/numbering.xml><?xml version="1.0" encoding="utf-8"?>
 <w:numbering xmlns:wpc="http://schemas.microsoft.com/office/word/2010/wordprocessingCanvas" xmlns:cx="http://schemas.microsoft.com/office/drawing/2014/chartex" xmlns:cx1="http://schemas.microsoft.com/office/drawing/2015/9/8/chartex" xmlns:cx2="http://schemas.microsoft.com/office/drawing/2015/10/21/chartex" xmlns:cx3="http://schemas.microsoft.com/office/drawing/2016/5/9/chartex" xmlns:cx4="http://schemas.microsoft.com/office/drawing/2016/5/10/chartex" xmlns:cx5="http://schemas.microsoft.com/office/drawing/2016/5/11/chartex" xmlns:cx6="http://schemas.microsoft.com/office/drawing/2016/5/12/chartex" xmlns:cx7="http://schemas.microsoft.com/office/drawing/2016/5/13/chartex" xmlns:cx8="http://schemas.microsoft.com/office/drawing/2016/5/14/chartex" xmlns:mc="http://schemas.openxmlformats.org/markup-compatibility/2006" xmlns:aink="http://schemas.microsoft.com/office/drawing/2016/ink" xmlns:am3d="http://schemas.microsoft.com/office/drawing/2017/model3d" xmlns:o="urn:schemas-microsoft-com:office:office" xmlns:oel="http://schemas.microsoft.com/office/2019/extlst" xmlns:r="http://schemas.openxmlformats.org/officeDocument/2006/relationships" xmlns:m="http://schemas.openxmlformats.org/officeDocument/2006/math" xmlns:v="urn:schemas-microsoft-com:vml" xmlns:wp14="http://schemas.microsoft.com/office/word/2010/wordprocessingDrawing" xmlns:wp="http://schemas.openxmlformats.org/drawingml/2006/wordprocessingDrawing" xmlns:w10="urn:schemas-microsoft-com:office:word" xmlns:w="http://schemas.openxmlformats.org/wordprocessingml/2006/main" xmlns:w14="http://schemas.microsoft.com/office/word/2010/wordml" xmlns:w15="http://schemas.microsoft.com/office/word/2012/wordml" xmlns:w16cex="http://schemas.microsoft.com/office/word/2018/wordml/cex" xmlns:w16cid="http://schemas.microsoft.com/office/word/2016/wordml/cid" xmlns:w16="http://schemas.microsoft.com/office/word/2018/wordml" xmlns:w16sdtdh="http://schemas.microsoft.com/office/word/2020/wordml/sdtdatahash" xmlns:w16se="http://schemas.microsoft.com/office/word/2015/wordml/symex" xmlns:wpg="http://schemas.microsoft.com/office/word/2010/wordprocessingGroup" xmlns:wpi="http://schemas.microsoft.com/office/word/2010/wordprocessingInk" xmlns:wne="http://schemas.microsoft.com/office/word/2006/wordml" xmlns:wps="http://schemas.microsoft.com/office/word/2010/wordprocessingShape" mc:Ignorable="w14 w15 w16se w16cid w16 w16cex w16sdtdh wp14">
   <w:abstractNum w:abstractNumId="0" w15:restartNumberingAfterBreak="0">
-    <w:nsid w:val="290D22DC"/>
+    <w:nsid w:val="08F84547"/>
     <w:multiLevelType w:val="hybridMultilevel"/>
-    <w:tmpl w:val="33F4A108"/>
+    <w:tmpl w:val="E52C8378"/>
     <w:lvl w:ilvl="0" w:tplc="040C0001">
       <w:start w:val="1"/>
       <w:numFmt w:val="bullet"/>
@@ -3920,95 +4047,9 @@
     </w:lvl>
   </w:abstractNum>
   <w:abstractNum w:abstractNumId="1" w15:restartNumberingAfterBreak="0">
-    <w:nsid w:val="52F55781"/>
+    <w:nsid w:val="290D22DC"/>
     <w:multiLevelType w:val="hybridMultilevel"/>
-    <w:tmpl w:val="5C627FF4"/>
-    <w:lvl w:ilvl="0" w:tplc="040C000F">
-      <w:start w:val="1"/>
-      <w:numFmt w:val="decimal"/>
-      <w:lvlText w:val="%1."/>
-      <w:lvlJc w:val="left"/>
-      <w:pPr>
-        <w:ind w:left="720" w:hanging="360"/>
-      </w:pPr>
-    </w:lvl>
-    <w:lvl w:ilvl="1" w:tplc="040C0019" w:tentative="1">
-      <w:start w:val="1"/>
-      <w:numFmt w:val="lowerLetter"/>
-      <w:lvlText w:val="%2."/>
-      <w:lvlJc w:val="left"/>
-      <w:pPr>
-        <w:ind w:left="1440" w:hanging="360"/>
-      </w:pPr>
-    </w:lvl>
-    <w:lvl w:ilvl="2" w:tplc="040C001B" w:tentative="1">
-      <w:start w:val="1"/>
-      <w:numFmt w:val="lowerRoman"/>
-      <w:lvlText w:val="%3."/>
-      <w:lvlJc w:val="right"/>
-      <w:pPr>
-        <w:ind w:left="2160" w:hanging="180"/>
-      </w:pPr>
-    </w:lvl>
-    <w:lvl w:ilvl="3" w:tplc="040C000F" w:tentative="1">
-      <w:start w:val="1"/>
-      <w:numFmt w:val="decimal"/>
-      <w:lvlText w:val="%4."/>
-      <w:lvlJc w:val="left"/>
-      <w:pPr>
-        <w:ind w:left="2880" w:hanging="360"/>
-      </w:pPr>
-    </w:lvl>
-    <w:lvl w:ilvl="4" w:tplc="040C0019" w:tentative="1">
-      <w:start w:val="1"/>
-      <w:numFmt w:val="lowerLetter"/>
-      <w:lvlText w:val="%5."/>
-      <w:lvlJc w:val="left"/>
-      <w:pPr>
-        <w:ind w:left="3600" w:hanging="360"/>
-      </w:pPr>
-    </w:lvl>
-    <w:lvl w:ilvl="5" w:tplc="040C001B" w:tentative="1">
-      <w:start w:val="1"/>
-      <w:numFmt w:val="lowerRoman"/>
-      <w:lvlText w:val="%6."/>
-      <w:lvlJc w:val="right"/>
-      <w:pPr>
-        <w:ind w:left="4320" w:hanging="180"/>
-      </w:pPr>
-    </w:lvl>
-    <w:lvl w:ilvl="6" w:tplc="040C000F" w:tentative="1">
-      <w:start w:val="1"/>
-      <w:numFmt w:val="decimal"/>
-      <w:lvlText w:val="%7."/>
-      <w:lvlJc w:val="left"/>
-      <w:pPr>
-        <w:ind w:left="5040" w:hanging="360"/>
-      </w:pPr>
-    </w:lvl>
-    <w:lvl w:ilvl="7" w:tplc="040C0019" w:tentative="1">
-      <w:start w:val="1"/>
-      <w:numFmt w:val="lowerLetter"/>
-      <w:lvlText w:val="%8."/>
-      <w:lvlJc w:val="left"/>
-      <w:pPr>
-        <w:ind w:left="5760" w:hanging="360"/>
-      </w:pPr>
-    </w:lvl>
-    <w:lvl w:ilvl="8" w:tplc="040C001B" w:tentative="1">
-      <w:start w:val="1"/>
-      <w:numFmt w:val="lowerRoman"/>
-      <w:lvlText w:val="%9."/>
-      <w:lvlJc w:val="right"/>
-      <w:pPr>
-        <w:ind w:left="6480" w:hanging="180"/>
-      </w:pPr>
-    </w:lvl>
-  </w:abstractNum>
-  <w:abstractNum w:abstractNumId="2" w15:restartNumberingAfterBreak="0">
-    <w:nsid w:val="5461510D"/>
-    <w:multiLevelType w:val="hybridMultilevel"/>
-    <w:tmpl w:val="5832E660"/>
+    <w:tmpl w:val="33F4A108"/>
     <w:lvl w:ilvl="0" w:tplc="040C0001">
       <w:start w:val="1"/>
       <w:numFmt w:val="bullet"/>
@@ -4118,7 +4159,206 @@
       </w:rPr>
     </w:lvl>
   </w:abstractNum>
+  <w:abstractNum w:abstractNumId="2" w15:restartNumberingAfterBreak="0">
+    <w:nsid w:val="52F55781"/>
+    <w:multiLevelType w:val="hybridMultilevel"/>
+    <w:tmpl w:val="5C627FF4"/>
+    <w:lvl w:ilvl="0" w:tplc="040C000F">
+      <w:start w:val="1"/>
+      <w:numFmt w:val="decimal"/>
+      <w:lvlText w:val="%1."/>
+      <w:lvlJc w:val="left"/>
+      <w:pPr>
+        <w:ind w:left="720" w:hanging="360"/>
+      </w:pPr>
+    </w:lvl>
+    <w:lvl w:ilvl="1" w:tplc="040C0019" w:tentative="1">
+      <w:start w:val="1"/>
+      <w:numFmt w:val="lowerLetter"/>
+      <w:lvlText w:val="%2."/>
+      <w:lvlJc w:val="left"/>
+      <w:pPr>
+        <w:ind w:left="1440" w:hanging="360"/>
+      </w:pPr>
+    </w:lvl>
+    <w:lvl w:ilvl="2" w:tplc="040C001B" w:tentative="1">
+      <w:start w:val="1"/>
+      <w:numFmt w:val="lowerRoman"/>
+      <w:lvlText w:val="%3."/>
+      <w:lvlJc w:val="right"/>
+      <w:pPr>
+        <w:ind w:left="2160" w:hanging="180"/>
+      </w:pPr>
+    </w:lvl>
+    <w:lvl w:ilvl="3" w:tplc="040C000F" w:tentative="1">
+      <w:start w:val="1"/>
+      <w:numFmt w:val="decimal"/>
+      <w:lvlText w:val="%4."/>
+      <w:lvlJc w:val="left"/>
+      <w:pPr>
+        <w:ind w:left="2880" w:hanging="360"/>
+      </w:pPr>
+    </w:lvl>
+    <w:lvl w:ilvl="4" w:tplc="040C0019" w:tentative="1">
+      <w:start w:val="1"/>
+      <w:numFmt w:val="lowerLetter"/>
+      <w:lvlText w:val="%5."/>
+      <w:lvlJc w:val="left"/>
+      <w:pPr>
+        <w:ind w:left="3600" w:hanging="360"/>
+      </w:pPr>
+    </w:lvl>
+    <w:lvl w:ilvl="5" w:tplc="040C001B" w:tentative="1">
+      <w:start w:val="1"/>
+      <w:numFmt w:val="lowerRoman"/>
+      <w:lvlText w:val="%6."/>
+      <w:lvlJc w:val="right"/>
+      <w:pPr>
+        <w:ind w:left="4320" w:hanging="180"/>
+      </w:pPr>
+    </w:lvl>
+    <w:lvl w:ilvl="6" w:tplc="040C000F" w:tentative="1">
+      <w:start w:val="1"/>
+      <w:numFmt w:val="decimal"/>
+      <w:lvlText w:val="%7."/>
+      <w:lvlJc w:val="left"/>
+      <w:pPr>
+        <w:ind w:left="5040" w:hanging="360"/>
+      </w:pPr>
+    </w:lvl>
+    <w:lvl w:ilvl="7" w:tplc="040C0019" w:tentative="1">
+      <w:start w:val="1"/>
+      <w:numFmt w:val="lowerLetter"/>
+      <w:lvlText w:val="%8."/>
+      <w:lvlJc w:val="left"/>
+      <w:pPr>
+        <w:ind w:left="5760" w:hanging="360"/>
+      </w:pPr>
+    </w:lvl>
+    <w:lvl w:ilvl="8" w:tplc="040C001B" w:tentative="1">
+      <w:start w:val="1"/>
+      <w:numFmt w:val="lowerRoman"/>
+      <w:lvlText w:val="%9."/>
+      <w:lvlJc w:val="right"/>
+      <w:pPr>
+        <w:ind w:left="6480" w:hanging="180"/>
+      </w:pPr>
+    </w:lvl>
+  </w:abstractNum>
   <w:abstractNum w:abstractNumId="3" w15:restartNumberingAfterBreak="0">
+    <w:nsid w:val="5461510D"/>
+    <w:multiLevelType w:val="hybridMultilevel"/>
+    <w:tmpl w:val="5832E660"/>
+    <w:lvl w:ilvl="0" w:tplc="040C0001">
+      <w:start w:val="1"/>
+      <w:numFmt w:val="bullet"/>
+      <w:lvlText w:val=""/>
+      <w:lvlJc w:val="left"/>
+      <w:pPr>
+        <w:ind w:left="720" w:hanging="360"/>
+      </w:pPr>
+      <w:rPr>
+        <w:rFonts w:ascii="Symbol" w:hAnsi="Symbol" w:hint="default"/>
+      </w:rPr>
+    </w:lvl>
+    <w:lvl w:ilvl="1" w:tplc="040C0003" w:tentative="1">
+      <w:start w:val="1"/>
+      <w:numFmt w:val="bullet"/>
+      <w:lvlText w:val="o"/>
+      <w:lvlJc w:val="left"/>
+      <w:pPr>
+        <w:ind w:left="1440" w:hanging="360"/>
+      </w:pPr>
+      <w:rPr>
+        <w:rFonts w:ascii="Courier New" w:hAnsi="Courier New" w:cs="Courier New" w:hint="default"/>
+      </w:rPr>
+    </w:lvl>
+    <w:lvl w:ilvl="2" w:tplc="040C0005" w:tentative="1">
+      <w:start w:val="1"/>
+      <w:numFmt w:val="bullet"/>
+      <w:lvlText w:val=""/>
+      <w:lvlJc w:val="left"/>
+      <w:pPr>
+        <w:ind w:left="2160" w:hanging="360"/>
+      </w:pPr>
+      <w:rPr>
+        <w:rFonts w:ascii="Wingdings" w:hAnsi="Wingdings" w:hint="default"/>
+      </w:rPr>
+    </w:lvl>
+    <w:lvl w:ilvl="3" w:tplc="040C0001" w:tentative="1">
+      <w:start w:val="1"/>
+      <w:numFmt w:val="bullet"/>
+      <w:lvlText w:val=""/>
+      <w:lvlJc w:val="left"/>
+      <w:pPr>
+        <w:ind w:left="2880" w:hanging="360"/>
+      </w:pPr>
+      <w:rPr>
+        <w:rFonts w:ascii="Symbol" w:hAnsi="Symbol" w:hint="default"/>
+      </w:rPr>
+    </w:lvl>
+    <w:lvl w:ilvl="4" w:tplc="040C0003" w:tentative="1">
+      <w:start w:val="1"/>
+      <w:numFmt w:val="bullet"/>
+      <w:lvlText w:val="o"/>
+      <w:lvlJc w:val="left"/>
+      <w:pPr>
+        <w:ind w:left="3600" w:hanging="360"/>
+      </w:pPr>
+      <w:rPr>
+        <w:rFonts w:ascii="Courier New" w:hAnsi="Courier New" w:cs="Courier New" w:hint="default"/>
+      </w:rPr>
+    </w:lvl>
+    <w:lvl w:ilvl="5" w:tplc="040C0005" w:tentative="1">
+      <w:start w:val="1"/>
+      <w:numFmt w:val="bullet"/>
+      <w:lvlText w:val=""/>
+      <w:lvlJc w:val="left"/>
+      <w:pPr>
+        <w:ind w:left="4320" w:hanging="360"/>
+      </w:pPr>
+      <w:rPr>
+        <w:rFonts w:ascii="Wingdings" w:hAnsi="Wingdings" w:hint="default"/>
+      </w:rPr>
+    </w:lvl>
+    <w:lvl w:ilvl="6" w:tplc="040C0001" w:tentative="1">
+      <w:start w:val="1"/>
+      <w:numFmt w:val="bullet"/>
+      <w:lvlText w:val=""/>
+      <w:lvlJc w:val="left"/>
+      <w:pPr>
+        <w:ind w:left="5040" w:hanging="360"/>
+      </w:pPr>
+      <w:rPr>
+        <w:rFonts w:ascii="Symbol" w:hAnsi="Symbol" w:hint="default"/>
+      </w:rPr>
+    </w:lvl>
+    <w:lvl w:ilvl="7" w:tplc="040C0003" w:tentative="1">
+      <w:start w:val="1"/>
+      <w:numFmt w:val="bullet"/>
+      <w:lvlText w:val="o"/>
+      <w:lvlJc w:val="left"/>
+      <w:pPr>
+        <w:ind w:left="5760" w:hanging="360"/>
+      </w:pPr>
+      <w:rPr>
+        <w:rFonts w:ascii="Courier New" w:hAnsi="Courier New" w:cs="Courier New" w:hint="default"/>
+      </w:rPr>
+    </w:lvl>
+    <w:lvl w:ilvl="8" w:tplc="040C0005" w:tentative="1">
+      <w:start w:val="1"/>
+      <w:numFmt w:val="bullet"/>
+      <w:lvlText w:val=""/>
+      <w:lvlJc w:val="left"/>
+      <w:pPr>
+        <w:ind w:left="6480" w:hanging="360"/>
+      </w:pPr>
+      <w:rPr>
+        <w:rFonts w:ascii="Wingdings" w:hAnsi="Wingdings" w:hint="default"/>
+      </w:rPr>
+    </w:lvl>
+  </w:abstractNum>
+  <w:abstractNum w:abstractNumId="4" w15:restartNumberingAfterBreak="0">
     <w:nsid w:val="677368EA"/>
     <w:multiLevelType w:val="multilevel"/>
     <w:tmpl w:val="BEE04088"/>
@@ -4238,7 +4478,7 @@
       </w:rPr>
     </w:lvl>
   </w:abstractNum>
-  <w:abstractNum w:abstractNumId="4" w15:restartNumberingAfterBreak="0">
+  <w:abstractNum w:abstractNumId="5" w15:restartNumberingAfterBreak="0">
     <w:nsid w:val="788F692D"/>
     <w:multiLevelType w:val="multilevel"/>
     <w:tmpl w:val="68F278DA"/>
@@ -4388,18 +4628,21 @@
     </w:lvl>
   </w:abstractNum>
   <w:num w:numId="1" w16cid:durableId="2099476857">
+    <w:abstractNumId w:val="4"/>
+  </w:num>
+  <w:num w:numId="2" w16cid:durableId="1627420468">
+    <w:abstractNumId w:val="2"/>
+  </w:num>
+  <w:num w:numId="3" w16cid:durableId="1620603958">
+    <w:abstractNumId w:val="5"/>
+  </w:num>
+  <w:num w:numId="4" w16cid:durableId="1322659154">
     <w:abstractNumId w:val="3"/>
   </w:num>
-  <w:num w:numId="2" w16cid:durableId="1627420468">
+  <w:num w:numId="5" w16cid:durableId="1129322024">
     <w:abstractNumId w:val="1"/>
   </w:num>
-  <w:num w:numId="3" w16cid:durableId="1620603958">
-    <w:abstractNumId w:val="4"/>
-  </w:num>
-  <w:num w:numId="4" w16cid:durableId="1322659154">
-    <w:abstractNumId w:val="2"/>
-  </w:num>
-  <w:num w:numId="5" w16cid:durableId="1129322024">
+  <w:num w:numId="6" w16cid:durableId="137497630">
     <w:abstractNumId w:val="0"/>
   </w:num>
 </w:numbering>
@@ -5216,6 +5459,18 @@
       <w:contextualSpacing/>
     </w:pPr>
   </w:style>
+  <w:style w:type="character" w:styleId="Mentionnonrsolue">
+    <w:name w:val="Unresolved Mention"/>
+    <w:basedOn w:val="Policepardfaut"/>
+    <w:uiPriority w:val="99"/>
+    <w:semiHidden/>
+    <w:unhideWhenUsed/>
+    <w:rsid w:val="009E3A94"/>
+    <w:rPr>
+      <w:color w:val="605E5C"/>
+      <w:shd w:val="clear" w:color="auto" w:fill="E1DFDD"/>
+    </w:rPr>
+  </w:style>
 </w:styles>
 </file>
 

</xml_diff>

<commit_message>
[CL-8] Rapport de SAE en PDF + Modif
</commit_message>
<xml_diff>
--- a/Semestre 3/[CL-8] Communication/SAE/MILLAN_Romain_raport_de_sae.docx
+++ b/Semestre 3/[CL-8] Communication/SAE/MILLAN_Romain_raport_de_sae.docx
@@ -468,7 +468,7 @@
               <w:numId w:val="0"/>
             </w:numPr>
           </w:pPr>
-          <w:bookmarkStart w:id="0" w:name="_Toc121994373"/>
+          <w:bookmarkStart w:id="0" w:name="_Toc124088849"/>
           <w:r>
             <w:lastRenderedPageBreak/>
             <w:t>SOMMAIRE</w:t>
@@ -499,8 +499,8 @@
         <w:rPr>
           <w:rFonts w:eastAsiaTheme="majorEastAsia" w:cstheme="majorBidi"/>
           <w:kern w:val="0"/>
-          <w:sz w:val="40"/>
-          <w:szCs w:val="40"/>
+          <w:sz w:val="52"/>
+          <w:szCs w:val="52"/>
         </w:rPr>
       </w:sdtEndPr>
       <w:sdtContent>
@@ -511,8 +511,8 @@
               <w:caps w:val="0"/>
               <w:color w:val="2F5496" w:themeColor="accent1" w:themeShade="BF"/>
               <w:kern w:val="2"/>
-              <w:sz w:val="48"/>
-              <w:szCs w:val="48"/>
+              <w:sz w:val="72"/>
+              <w:szCs w:val="72"/>
               <w:u w:val="none"/>
               <w:lang w:val="fr-FR"/>
             </w:rPr>
@@ -522,8 +522,8 @@
             <w:rPr>
               <w:rFonts w:eastAsiaTheme="majorEastAsia" w:cstheme="majorBidi"/>
               <w:kern w:val="0"/>
-              <w:sz w:val="40"/>
-              <w:szCs w:val="40"/>
+              <w:sz w:val="52"/>
+              <w:szCs w:val="52"/>
             </w:rPr>
           </w:sdtEndPr>
           <w:sdtContent>
@@ -539,42 +539,42 @@
                   <w:bCs w:val="0"/>
                   <w:caps w:val="0"/>
                   <w:noProof/>
-                  <w:sz w:val="32"/>
-                  <w:szCs w:val="32"/>
+                  <w:sz w:val="36"/>
+                  <w:szCs w:val="36"/>
                   <w:u w:val="none"/>
                 </w:rPr>
               </w:pPr>
               <w:r>
                 <w:rPr>
-                  <w:sz w:val="32"/>
-                  <w:szCs w:val="32"/>
+                  <w:sz w:val="44"/>
+                  <w:szCs w:val="44"/>
                   <w:lang w:val="fr-FR"/>
                 </w:rPr>
                 <w:fldChar w:fldCharType="begin"/>
               </w:r>
               <w:r>
                 <w:rPr>
-                  <w:sz w:val="32"/>
-                  <w:szCs w:val="32"/>
+                  <w:sz w:val="44"/>
+                  <w:szCs w:val="44"/>
                   <w:lang w:val="fr-FR"/>
                 </w:rPr>
                 <w:instrText xml:space="preserve"> TOC \o "1-3" \h \z \u </w:instrText>
               </w:r>
               <w:r>
                 <w:rPr>
-                  <w:sz w:val="32"/>
-                  <w:szCs w:val="32"/>
+                  <w:sz w:val="44"/>
+                  <w:szCs w:val="44"/>
                   <w:lang w:val="fr-FR"/>
                 </w:rPr>
                 <w:fldChar w:fldCharType="separate"/>
               </w:r>
-              <w:hyperlink w:anchor="_Toc121994373" w:history="1">
+              <w:hyperlink w:anchor="_Toc124088849" w:history="1">
                 <w:r>
                   <w:rPr>
                     <w:rStyle w:val="Lienhypertexte"/>
                     <w:noProof/>
-                    <w:sz w:val="28"/>
-                    <w:szCs w:val="28"/>
+                    <w:sz w:val="32"/>
+                    <w:szCs w:val="32"/>
                   </w:rPr>
                   <w:t>SOMMAIRE</w:t>
                 </w:r>
@@ -582,8 +582,8 @@
                   <w:rPr>
                     <w:noProof/>
                     <w:webHidden/>
-                    <w:sz w:val="28"/>
-                    <w:szCs w:val="28"/>
+                    <w:sz w:val="32"/>
+                    <w:szCs w:val="32"/>
                   </w:rPr>
                   <w:tab/>
                 </w:r>
@@ -591,8 +591,8 @@
                   <w:rPr>
                     <w:noProof/>
                     <w:webHidden/>
-                    <w:sz w:val="28"/>
-                    <w:szCs w:val="28"/>
+                    <w:sz w:val="32"/>
+                    <w:szCs w:val="32"/>
                   </w:rPr>
                   <w:fldChar w:fldCharType="begin"/>
                 </w:r>
@@ -600,25 +600,25 @@
                   <w:rPr>
                     <w:noProof/>
                     <w:webHidden/>
-                    <w:sz w:val="28"/>
-                    <w:szCs w:val="28"/>
-                  </w:rPr>
-                  <w:instrText xml:space="preserve"> PAGEREF _Toc121994373 \h </w:instrText>
-                </w:r>
-                <w:r>
-                  <w:rPr>
-                    <w:noProof/>
-                    <w:webHidden/>
-                    <w:sz w:val="28"/>
-                    <w:szCs w:val="28"/>
-                  </w:rPr>
-                </w:r>
-                <w:r>
-                  <w:rPr>
-                    <w:noProof/>
-                    <w:webHidden/>
-                    <w:sz w:val="28"/>
-                    <w:szCs w:val="28"/>
+                    <w:sz w:val="32"/>
+                    <w:szCs w:val="32"/>
+                  </w:rPr>
+                  <w:instrText xml:space="preserve"> PAGEREF _Toc124088849 \h </w:instrText>
+                </w:r>
+                <w:r>
+                  <w:rPr>
+                    <w:noProof/>
+                    <w:webHidden/>
+                    <w:sz w:val="32"/>
+                    <w:szCs w:val="32"/>
+                  </w:rPr>
+                </w:r>
+                <w:r>
+                  <w:rPr>
+                    <w:noProof/>
+                    <w:webHidden/>
+                    <w:sz w:val="32"/>
+                    <w:szCs w:val="32"/>
                   </w:rPr>
                   <w:fldChar w:fldCharType="separate"/>
                 </w:r>
@@ -626,8 +626,8 @@
                   <w:rPr>
                     <w:noProof/>
                     <w:webHidden/>
-                    <w:sz w:val="28"/>
-                    <w:szCs w:val="28"/>
+                    <w:sz w:val="32"/>
+                    <w:szCs w:val="32"/>
                   </w:rPr>
                   <w:t>1</w:t>
                 </w:r>
@@ -635,8 +635,8 @@
                   <w:rPr>
                     <w:noProof/>
                     <w:webHidden/>
-                    <w:sz w:val="28"/>
-                    <w:szCs w:val="28"/>
+                    <w:sz w:val="32"/>
+                    <w:szCs w:val="32"/>
                   </w:rPr>
                   <w:fldChar w:fldCharType="end"/>
                 </w:r>
@@ -655,18 +655,18 @@
                   <w:bCs w:val="0"/>
                   <w:caps w:val="0"/>
                   <w:noProof/>
-                  <w:sz w:val="32"/>
-                  <w:szCs w:val="32"/>
+                  <w:sz w:val="36"/>
+                  <w:szCs w:val="36"/>
                   <w:u w:val="none"/>
                 </w:rPr>
               </w:pPr>
-              <w:hyperlink w:anchor="_Toc121994374" w:history="1">
+              <w:hyperlink w:anchor="_Toc124088850" w:history="1">
                 <w:r>
                   <w:rPr>
                     <w:rStyle w:val="Lienhypertexte"/>
                     <w:noProof/>
-                    <w:sz w:val="28"/>
-                    <w:szCs w:val="28"/>
+                    <w:sz w:val="32"/>
+                    <w:szCs w:val="32"/>
                   </w:rPr>
                   <w:t>1.</w:t>
                 </w:r>
@@ -677,8 +677,8 @@
                     <w:bCs w:val="0"/>
                     <w:caps w:val="0"/>
                     <w:noProof/>
-                    <w:sz w:val="32"/>
-                    <w:szCs w:val="32"/>
+                    <w:sz w:val="36"/>
+                    <w:szCs w:val="36"/>
                     <w:u w:val="none"/>
                   </w:rPr>
                   <w:tab/>
@@ -687,8 +687,8 @@
                   <w:rPr>
                     <w:rStyle w:val="Lienhypertexte"/>
                     <w:noProof/>
-                    <w:sz w:val="28"/>
-                    <w:szCs w:val="28"/>
+                    <w:sz w:val="32"/>
+                    <w:szCs w:val="32"/>
                   </w:rPr>
                   <w:t>INTRODUCTION</w:t>
                 </w:r>
@@ -696,8 +696,8 @@
                   <w:rPr>
                     <w:noProof/>
                     <w:webHidden/>
-                    <w:sz w:val="28"/>
-                    <w:szCs w:val="28"/>
+                    <w:sz w:val="32"/>
+                    <w:szCs w:val="32"/>
                   </w:rPr>
                   <w:tab/>
                 </w:r>
@@ -705,8 +705,8 @@
                   <w:rPr>
                     <w:noProof/>
                     <w:webHidden/>
-                    <w:sz w:val="28"/>
-                    <w:szCs w:val="28"/>
+                    <w:sz w:val="32"/>
+                    <w:szCs w:val="32"/>
                   </w:rPr>
                   <w:fldChar w:fldCharType="begin"/>
                 </w:r>
@@ -714,25 +714,25 @@
                   <w:rPr>
                     <w:noProof/>
                     <w:webHidden/>
-                    <w:sz w:val="28"/>
-                    <w:szCs w:val="28"/>
-                  </w:rPr>
-                  <w:instrText xml:space="preserve"> PAGEREF _Toc121994374 \h </w:instrText>
-                </w:r>
-                <w:r>
-                  <w:rPr>
-                    <w:noProof/>
-                    <w:webHidden/>
-                    <w:sz w:val="28"/>
-                    <w:szCs w:val="28"/>
-                  </w:rPr>
-                </w:r>
-                <w:r>
-                  <w:rPr>
-                    <w:noProof/>
-                    <w:webHidden/>
-                    <w:sz w:val="28"/>
-                    <w:szCs w:val="28"/>
+                    <w:sz w:val="32"/>
+                    <w:szCs w:val="32"/>
+                  </w:rPr>
+                  <w:instrText xml:space="preserve"> PAGEREF _Toc124088850 \h </w:instrText>
+                </w:r>
+                <w:r>
+                  <w:rPr>
+                    <w:noProof/>
+                    <w:webHidden/>
+                    <w:sz w:val="32"/>
+                    <w:szCs w:val="32"/>
+                  </w:rPr>
+                </w:r>
+                <w:r>
+                  <w:rPr>
+                    <w:noProof/>
+                    <w:webHidden/>
+                    <w:sz w:val="32"/>
+                    <w:szCs w:val="32"/>
                   </w:rPr>
                   <w:fldChar w:fldCharType="separate"/>
                 </w:r>
@@ -740,8 +740,8 @@
                   <w:rPr>
                     <w:noProof/>
                     <w:webHidden/>
-                    <w:sz w:val="28"/>
-                    <w:szCs w:val="28"/>
+                    <w:sz w:val="32"/>
+                    <w:szCs w:val="32"/>
                   </w:rPr>
                   <w:t>2</w:t>
                 </w:r>
@@ -749,8 +749,8 @@
                   <w:rPr>
                     <w:noProof/>
                     <w:webHidden/>
-                    <w:sz w:val="28"/>
-                    <w:szCs w:val="28"/>
+                    <w:sz w:val="32"/>
+                    <w:szCs w:val="32"/>
                   </w:rPr>
                   <w:fldChar w:fldCharType="end"/>
                 </w:r>
@@ -769,17 +769,17 @@
                   <w:bCs w:val="0"/>
                   <w:smallCaps w:val="0"/>
                   <w:noProof/>
-                  <w:sz w:val="32"/>
-                  <w:szCs w:val="32"/>
+                  <w:sz w:val="36"/>
+                  <w:szCs w:val="36"/>
                 </w:rPr>
               </w:pPr>
-              <w:hyperlink w:anchor="_Toc121994375" w:history="1">
+              <w:hyperlink w:anchor="_Toc124088851" w:history="1">
                 <w:r>
                   <w:rPr>
                     <w:rStyle w:val="Lienhypertexte"/>
                     <w:noProof/>
-                    <w:sz w:val="28"/>
-                    <w:szCs w:val="28"/>
+                    <w:sz w:val="32"/>
+                    <w:szCs w:val="32"/>
                   </w:rPr>
                   <w:t>1.1</w:t>
                 </w:r>
@@ -790,8 +790,8 @@
                     <w:bCs w:val="0"/>
                     <w:smallCaps w:val="0"/>
                     <w:noProof/>
-                    <w:sz w:val="32"/>
-                    <w:szCs w:val="32"/>
+                    <w:sz w:val="36"/>
+                    <w:szCs w:val="36"/>
                   </w:rPr>
                   <w:tab/>
                 </w:r>
@@ -799,8 +799,8 @@
                   <w:rPr>
                     <w:rStyle w:val="Lienhypertexte"/>
                     <w:noProof/>
-                    <w:sz w:val="28"/>
-                    <w:szCs w:val="28"/>
+                    <w:sz w:val="32"/>
+                    <w:szCs w:val="32"/>
                   </w:rPr>
                   <w:t>Introduction de la SAÉ et du Projet</w:t>
                 </w:r>
@@ -808,8 +808,8 @@
                   <w:rPr>
                     <w:noProof/>
                     <w:webHidden/>
-                    <w:sz w:val="28"/>
-                    <w:szCs w:val="28"/>
+                    <w:sz w:val="32"/>
+                    <w:szCs w:val="32"/>
                   </w:rPr>
                   <w:tab/>
                 </w:r>
@@ -817,8 +817,8 @@
                   <w:rPr>
                     <w:noProof/>
                     <w:webHidden/>
-                    <w:sz w:val="28"/>
-                    <w:szCs w:val="28"/>
+                    <w:sz w:val="32"/>
+                    <w:szCs w:val="32"/>
                   </w:rPr>
                   <w:fldChar w:fldCharType="begin"/>
                 </w:r>
@@ -826,25 +826,25 @@
                   <w:rPr>
                     <w:noProof/>
                     <w:webHidden/>
-                    <w:sz w:val="28"/>
-                    <w:szCs w:val="28"/>
-                  </w:rPr>
-                  <w:instrText xml:space="preserve"> PAGEREF _Toc121994375 \h </w:instrText>
-                </w:r>
-                <w:r>
-                  <w:rPr>
-                    <w:noProof/>
-                    <w:webHidden/>
-                    <w:sz w:val="28"/>
-                    <w:szCs w:val="28"/>
-                  </w:rPr>
-                </w:r>
-                <w:r>
-                  <w:rPr>
-                    <w:noProof/>
-                    <w:webHidden/>
-                    <w:sz w:val="28"/>
-                    <w:szCs w:val="28"/>
+                    <w:sz w:val="32"/>
+                    <w:szCs w:val="32"/>
+                  </w:rPr>
+                  <w:instrText xml:space="preserve"> PAGEREF _Toc124088851 \h </w:instrText>
+                </w:r>
+                <w:r>
+                  <w:rPr>
+                    <w:noProof/>
+                    <w:webHidden/>
+                    <w:sz w:val="32"/>
+                    <w:szCs w:val="32"/>
+                  </w:rPr>
+                </w:r>
+                <w:r>
+                  <w:rPr>
+                    <w:noProof/>
+                    <w:webHidden/>
+                    <w:sz w:val="32"/>
+                    <w:szCs w:val="32"/>
                   </w:rPr>
                   <w:fldChar w:fldCharType="separate"/>
                 </w:r>
@@ -852,8 +852,8 @@
                   <w:rPr>
                     <w:noProof/>
                     <w:webHidden/>
-                    <w:sz w:val="28"/>
-                    <w:szCs w:val="28"/>
+                    <w:sz w:val="32"/>
+                    <w:szCs w:val="32"/>
                   </w:rPr>
                   <w:t>2</w:t>
                 </w:r>
@@ -861,8 +861,122 @@
                   <w:rPr>
                     <w:noProof/>
                     <w:webHidden/>
-                    <w:sz w:val="28"/>
-                    <w:szCs w:val="28"/>
+                    <w:sz w:val="32"/>
+                    <w:szCs w:val="32"/>
+                  </w:rPr>
+                  <w:fldChar w:fldCharType="end"/>
+                </w:r>
+              </w:hyperlink>
+            </w:p>
+            <w:p>
+              <w:pPr>
+                <w:pStyle w:val="TM1"/>
+                <w:tabs>
+                  <w:tab w:val="left" w:pos="423"/>
+                  <w:tab w:val="right" w:pos="9016"/>
+                </w:tabs>
+                <w:rPr>
+                  <w:rFonts w:asciiTheme="minorHAnsi" w:eastAsiaTheme="minorEastAsia" w:hAnsiTheme="minorHAnsi" w:cstheme="minorBidi"/>
+                  <w:b w:val="0"/>
+                  <w:bCs w:val="0"/>
+                  <w:caps w:val="0"/>
+                  <w:noProof/>
+                  <w:sz w:val="36"/>
+                  <w:szCs w:val="36"/>
+                  <w:u w:val="none"/>
+                </w:rPr>
+              </w:pPr>
+              <w:hyperlink w:anchor="_Toc124088852" w:history="1">
+                <w:r>
+                  <w:rPr>
+                    <w:rStyle w:val="Lienhypertexte"/>
+                    <w:noProof/>
+                    <w:sz w:val="32"/>
+                    <w:szCs w:val="32"/>
+                  </w:rPr>
+                  <w:t>2.</w:t>
+                </w:r>
+                <w:r>
+                  <w:rPr>
+                    <w:rFonts w:asciiTheme="minorHAnsi" w:eastAsiaTheme="minorEastAsia" w:hAnsiTheme="minorHAnsi" w:cstheme="minorBidi"/>
+                    <w:b w:val="0"/>
+                    <w:bCs w:val="0"/>
+                    <w:caps w:val="0"/>
+                    <w:noProof/>
+                    <w:sz w:val="36"/>
+                    <w:szCs w:val="36"/>
+                    <w:u w:val="none"/>
+                  </w:rPr>
+                  <w:tab/>
+                </w:r>
+                <w:r>
+                  <w:rPr>
+                    <w:rStyle w:val="Lienhypertexte"/>
+                    <w:noProof/>
+                    <w:sz w:val="32"/>
+                    <w:szCs w:val="32"/>
+                  </w:rPr>
+                  <w:t>OBJECTIFS</w:t>
+                </w:r>
+                <w:r>
+                  <w:rPr>
+                    <w:noProof/>
+                    <w:webHidden/>
+                    <w:sz w:val="32"/>
+                    <w:szCs w:val="32"/>
+                  </w:rPr>
+                  <w:tab/>
+                </w:r>
+                <w:r>
+                  <w:rPr>
+                    <w:noProof/>
+                    <w:webHidden/>
+                    <w:sz w:val="32"/>
+                    <w:szCs w:val="32"/>
+                  </w:rPr>
+                  <w:fldChar w:fldCharType="begin"/>
+                </w:r>
+                <w:r>
+                  <w:rPr>
+                    <w:noProof/>
+                    <w:webHidden/>
+                    <w:sz w:val="32"/>
+                    <w:szCs w:val="32"/>
+                  </w:rPr>
+                  <w:instrText xml:space="preserve"> PAGEREF _Toc124088852 \h </w:instrText>
+                </w:r>
+                <w:r>
+                  <w:rPr>
+                    <w:noProof/>
+                    <w:webHidden/>
+                    <w:sz w:val="32"/>
+                    <w:szCs w:val="32"/>
+                  </w:rPr>
+                </w:r>
+                <w:r>
+                  <w:rPr>
+                    <w:noProof/>
+                    <w:webHidden/>
+                    <w:sz w:val="32"/>
+                    <w:szCs w:val="32"/>
+                  </w:rPr>
+                  <w:fldChar w:fldCharType="separate"/>
+                </w:r>
+                <w:r>
+                  <w:rPr>
+                    <w:noProof/>
+                    <w:webHidden/>
+                    <w:sz w:val="32"/>
+                    <w:szCs w:val="32"/>
+                  </w:rPr>
+                  <w:t>3</w:t>
+                </w:r>
+                <w:r>
+                  <w:rPr>
+                    <w:noProof/>
+                    <w:webHidden/>
+                    <w:sz w:val="32"/>
+                    <w:szCs w:val="32"/>
                   </w:rPr>
                   <w:fldChar w:fldCharType="end"/>
                 </w:r>
@@ -881,19 +995,19 @@
                   <w:bCs w:val="0"/>
                   <w:smallCaps w:val="0"/>
                   <w:noProof/>
-                  <w:sz w:val="32"/>
-                  <w:szCs w:val="32"/>
+                  <w:sz w:val="36"/>
+                  <w:szCs w:val="36"/>
                 </w:rPr>
               </w:pPr>
-              <w:hyperlink w:anchor="_Toc121994376" w:history="1">
+              <w:hyperlink w:anchor="_Toc124088853" w:history="1">
                 <w:r>
                   <w:rPr>
                     <w:rStyle w:val="Lienhypertexte"/>
                     <w:noProof/>
-                    <w:sz w:val="28"/>
-                    <w:szCs w:val="28"/>
-                  </w:rPr>
-                  <w:t>1.2</w:t>
+                    <w:sz w:val="32"/>
+                    <w:szCs w:val="32"/>
+                  </w:rPr>
+                  <w:t>2.1</w:t>
                 </w:r>
                 <w:r>
                   <w:rPr>
@@ -902,8 +1016,8 @@
                     <w:bCs w:val="0"/>
                     <w:smallCaps w:val="0"/>
                     <w:noProof/>
-                    <w:sz w:val="32"/>
-                    <w:szCs w:val="32"/>
+                    <w:sz w:val="36"/>
+                    <w:szCs w:val="36"/>
                   </w:rPr>
                   <w:tab/>
                 </w:r>
@@ -911,17 +1025,17 @@
                   <w:rPr>
                     <w:rStyle w:val="Lienhypertexte"/>
                     <w:noProof/>
-                    <w:sz w:val="28"/>
-                    <w:szCs w:val="28"/>
-                  </w:rPr>
-                  <w:t>Mots-clés</w:t>
-                </w:r>
-                <w:r>
-                  <w:rPr>
-                    <w:noProof/>
-                    <w:webHidden/>
-                    <w:sz w:val="28"/>
-                    <w:szCs w:val="28"/>
+                    <w:sz w:val="32"/>
+                    <w:szCs w:val="32"/>
+                  </w:rPr>
+                  <w:t>Objectif personnel</w:t>
+                </w:r>
+                <w:r>
+                  <w:rPr>
+                    <w:noProof/>
+                    <w:webHidden/>
+                    <w:sz w:val="32"/>
+                    <w:szCs w:val="32"/>
                   </w:rPr>
                   <w:tab/>
                 </w:r>
@@ -929,8 +1043,8 @@
                   <w:rPr>
                     <w:noProof/>
                     <w:webHidden/>
-                    <w:sz w:val="28"/>
-                    <w:szCs w:val="28"/>
+                    <w:sz w:val="32"/>
+                    <w:szCs w:val="32"/>
                   </w:rPr>
                   <w:fldChar w:fldCharType="begin"/>
                 </w:r>
@@ -938,25 +1052,25 @@
                   <w:rPr>
                     <w:noProof/>
                     <w:webHidden/>
-                    <w:sz w:val="28"/>
-                    <w:szCs w:val="28"/>
-                  </w:rPr>
-                  <w:instrText xml:space="preserve"> PAGEREF _Toc121994376 \h </w:instrText>
-                </w:r>
-                <w:r>
-                  <w:rPr>
-                    <w:noProof/>
-                    <w:webHidden/>
-                    <w:sz w:val="28"/>
-                    <w:szCs w:val="28"/>
-                  </w:rPr>
-                </w:r>
-                <w:r>
-                  <w:rPr>
-                    <w:noProof/>
-                    <w:webHidden/>
-                    <w:sz w:val="28"/>
-                    <w:szCs w:val="28"/>
+                    <w:sz w:val="32"/>
+                    <w:szCs w:val="32"/>
+                  </w:rPr>
+                  <w:instrText xml:space="preserve"> PAGEREF _Toc124088853 \h </w:instrText>
+                </w:r>
+                <w:r>
+                  <w:rPr>
+                    <w:noProof/>
+                    <w:webHidden/>
+                    <w:sz w:val="32"/>
+                    <w:szCs w:val="32"/>
+                  </w:rPr>
+                </w:r>
+                <w:r>
+                  <w:rPr>
+                    <w:noProof/>
+                    <w:webHidden/>
+                    <w:sz w:val="32"/>
+                    <w:szCs w:val="32"/>
                   </w:rPr>
                   <w:fldChar w:fldCharType="separate"/>
                 </w:r>
@@ -964,17 +1078,129 @@
                   <w:rPr>
                     <w:noProof/>
                     <w:webHidden/>
-                    <w:sz w:val="28"/>
-                    <w:szCs w:val="28"/>
-                  </w:rPr>
-                  <w:t>2</w:t>
-                </w:r>
-                <w:r>
-                  <w:rPr>
-                    <w:noProof/>
-                    <w:webHidden/>
-                    <w:sz w:val="28"/>
-                    <w:szCs w:val="28"/>
+                    <w:sz w:val="32"/>
+                    <w:szCs w:val="32"/>
+                  </w:rPr>
+                  <w:t>3</w:t>
+                </w:r>
+                <w:r>
+                  <w:rPr>
+                    <w:noProof/>
+                    <w:webHidden/>
+                    <w:sz w:val="32"/>
+                    <w:szCs w:val="32"/>
+                  </w:rPr>
+                  <w:fldChar w:fldCharType="end"/>
+                </w:r>
+              </w:hyperlink>
+            </w:p>
+            <w:p>
+              <w:pPr>
+                <w:pStyle w:val="TM2"/>
+                <w:tabs>
+                  <w:tab w:val="left" w:pos="546"/>
+                  <w:tab w:val="right" w:pos="9016"/>
+                </w:tabs>
+                <w:rPr>
+                  <w:rFonts w:asciiTheme="minorHAnsi" w:eastAsiaTheme="minorEastAsia" w:hAnsiTheme="minorHAnsi" w:cstheme="minorBidi"/>
+                  <w:b w:val="0"/>
+                  <w:bCs w:val="0"/>
+                  <w:smallCaps w:val="0"/>
+                  <w:noProof/>
+                  <w:sz w:val="36"/>
+                  <w:szCs w:val="36"/>
+                </w:rPr>
+              </w:pPr>
+              <w:hyperlink w:anchor="_Toc124088854" w:history="1">
+                <w:r>
+                  <w:rPr>
+                    <w:rStyle w:val="Lienhypertexte"/>
+                    <w:noProof/>
+                    <w:sz w:val="32"/>
+                    <w:szCs w:val="32"/>
+                  </w:rPr>
+                  <w:t>2.2</w:t>
+                </w:r>
+                <w:r>
+                  <w:rPr>
+                    <w:rFonts w:asciiTheme="minorHAnsi" w:eastAsiaTheme="minorEastAsia" w:hAnsiTheme="minorHAnsi" w:cstheme="minorBidi"/>
+                    <w:b w:val="0"/>
+                    <w:bCs w:val="0"/>
+                    <w:smallCaps w:val="0"/>
+                    <w:noProof/>
+                    <w:sz w:val="36"/>
+                    <w:szCs w:val="36"/>
+                  </w:rPr>
+                  <w:tab/>
+                </w:r>
+                <w:r>
+                  <w:rPr>
+                    <w:rStyle w:val="Lienhypertexte"/>
+                    <w:noProof/>
+                    <w:sz w:val="32"/>
+                    <w:szCs w:val="32"/>
+                  </w:rPr>
+                  <w:t>De quoi j’ai été responsable</w:t>
+                </w:r>
+                <w:r>
+                  <w:rPr>
+                    <w:noProof/>
+                    <w:webHidden/>
+                    <w:sz w:val="32"/>
+                    <w:szCs w:val="32"/>
+                  </w:rPr>
+                  <w:tab/>
+                </w:r>
+                <w:r>
+                  <w:rPr>
+                    <w:noProof/>
+                    <w:webHidden/>
+                    <w:sz w:val="32"/>
+                    <w:szCs w:val="32"/>
+                  </w:rPr>
+                  <w:fldChar w:fldCharType="begin"/>
+                </w:r>
+                <w:r>
+                  <w:rPr>
+                    <w:noProof/>
+                    <w:webHidden/>
+                    <w:sz w:val="32"/>
+                    <w:szCs w:val="32"/>
+                  </w:rPr>
+                  <w:instrText xml:space="preserve"> PAGEREF _Toc124088854 \h </w:instrText>
+                </w:r>
+                <w:r>
+                  <w:rPr>
+                    <w:noProof/>
+                    <w:webHidden/>
+                    <w:sz w:val="32"/>
+                    <w:szCs w:val="32"/>
+                  </w:rPr>
+                </w:r>
+                <w:r>
+                  <w:rPr>
+                    <w:noProof/>
+                    <w:webHidden/>
+                    <w:sz w:val="32"/>
+                    <w:szCs w:val="32"/>
+                  </w:rPr>
+                  <w:fldChar w:fldCharType="separate"/>
+                </w:r>
+                <w:r>
+                  <w:rPr>
+                    <w:noProof/>
+                    <w:webHidden/>
+                    <w:sz w:val="32"/>
+                    <w:szCs w:val="32"/>
+                  </w:rPr>
+                  <w:t>3</w:t>
+                </w:r>
+                <w:r>
+                  <w:rPr>
+                    <w:noProof/>
+                    <w:webHidden/>
+                    <w:sz w:val="32"/>
+                    <w:szCs w:val="32"/>
                   </w:rPr>
                   <w:fldChar w:fldCharType="end"/>
                 </w:r>
@@ -993,20 +1219,20 @@
                   <w:bCs w:val="0"/>
                   <w:caps w:val="0"/>
                   <w:noProof/>
-                  <w:sz w:val="32"/>
-                  <w:szCs w:val="32"/>
+                  <w:sz w:val="36"/>
+                  <w:szCs w:val="36"/>
                   <w:u w:val="none"/>
                 </w:rPr>
               </w:pPr>
-              <w:hyperlink w:anchor="_Toc121994377" w:history="1">
+              <w:hyperlink w:anchor="_Toc124088855" w:history="1">
                 <w:r>
                   <w:rPr>
                     <w:rStyle w:val="Lienhypertexte"/>
                     <w:noProof/>
-                    <w:sz w:val="28"/>
-                    <w:szCs w:val="28"/>
-                  </w:rPr>
-                  <w:t>2.</w:t>
+                    <w:sz w:val="32"/>
+                    <w:szCs w:val="32"/>
+                  </w:rPr>
+                  <w:t>3.</w:t>
                 </w:r>
                 <w:r>
                   <w:rPr>
@@ -1015,8 +1241,8 @@
                     <w:bCs w:val="0"/>
                     <w:caps w:val="0"/>
                     <w:noProof/>
-                    <w:sz w:val="32"/>
-                    <w:szCs w:val="32"/>
+                    <w:sz w:val="36"/>
+                    <w:szCs w:val="36"/>
                     <w:u w:val="none"/>
                   </w:rPr>
                   <w:tab/>
@@ -1025,17 +1251,17 @@
                   <w:rPr>
                     <w:rStyle w:val="Lienhypertexte"/>
                     <w:noProof/>
-                    <w:sz w:val="28"/>
-                    <w:szCs w:val="28"/>
-                  </w:rPr>
-                  <w:t>OBJECTIFS</w:t>
-                </w:r>
-                <w:r>
-                  <w:rPr>
-                    <w:noProof/>
-                    <w:webHidden/>
-                    <w:sz w:val="28"/>
-                    <w:szCs w:val="28"/>
+                    <w:sz w:val="32"/>
+                    <w:szCs w:val="32"/>
+                  </w:rPr>
+                  <w:t>MÉTHODES DE TRAVAIL</w:t>
+                </w:r>
+                <w:r>
+                  <w:rPr>
+                    <w:noProof/>
+                    <w:webHidden/>
+                    <w:sz w:val="32"/>
+                    <w:szCs w:val="32"/>
                   </w:rPr>
                   <w:tab/>
                 </w:r>
@@ -1043,8 +1269,8 @@
                   <w:rPr>
                     <w:noProof/>
                     <w:webHidden/>
-                    <w:sz w:val="28"/>
-                    <w:szCs w:val="28"/>
+                    <w:sz w:val="32"/>
+                    <w:szCs w:val="32"/>
                   </w:rPr>
                   <w:fldChar w:fldCharType="begin"/>
                 </w:r>
@@ -1052,25 +1278,25 @@
                   <w:rPr>
                     <w:noProof/>
                     <w:webHidden/>
-                    <w:sz w:val="28"/>
-                    <w:szCs w:val="28"/>
-                  </w:rPr>
-                  <w:instrText xml:space="preserve"> PAGEREF _Toc121994377 \h </w:instrText>
-                </w:r>
-                <w:r>
-                  <w:rPr>
-                    <w:noProof/>
-                    <w:webHidden/>
-                    <w:sz w:val="28"/>
-                    <w:szCs w:val="28"/>
-                  </w:rPr>
-                </w:r>
-                <w:r>
-                  <w:rPr>
-                    <w:noProof/>
-                    <w:webHidden/>
-                    <w:sz w:val="28"/>
-                    <w:szCs w:val="28"/>
+                    <w:sz w:val="32"/>
+                    <w:szCs w:val="32"/>
+                  </w:rPr>
+                  <w:instrText xml:space="preserve"> PAGEREF _Toc124088855 \h </w:instrText>
+                </w:r>
+                <w:r>
+                  <w:rPr>
+                    <w:noProof/>
+                    <w:webHidden/>
+                    <w:sz w:val="32"/>
+                    <w:szCs w:val="32"/>
+                  </w:rPr>
+                </w:r>
+                <w:r>
+                  <w:rPr>
+                    <w:noProof/>
+                    <w:webHidden/>
+                    <w:sz w:val="32"/>
+                    <w:szCs w:val="32"/>
                   </w:rPr>
                   <w:fldChar w:fldCharType="separate"/>
                 </w:r>
@@ -1078,17 +1304,17 @@
                   <w:rPr>
                     <w:noProof/>
                     <w:webHidden/>
-                    <w:sz w:val="28"/>
-                    <w:szCs w:val="28"/>
-                  </w:rPr>
-                  <w:t>3</w:t>
-                </w:r>
-                <w:r>
-                  <w:rPr>
-                    <w:noProof/>
-                    <w:webHidden/>
-                    <w:sz w:val="28"/>
-                    <w:szCs w:val="28"/>
+                    <w:sz w:val="32"/>
+                    <w:szCs w:val="32"/>
+                  </w:rPr>
+                  <w:t>4</w:t>
+                </w:r>
+                <w:r>
+                  <w:rPr>
+                    <w:noProof/>
+                    <w:webHidden/>
+                    <w:sz w:val="32"/>
+                    <w:szCs w:val="32"/>
                   </w:rPr>
                   <w:fldChar w:fldCharType="end"/>
                 </w:r>
@@ -1107,19 +1333,19 @@
                   <w:bCs w:val="0"/>
                   <w:smallCaps w:val="0"/>
                   <w:noProof/>
-                  <w:sz w:val="32"/>
-                  <w:szCs w:val="32"/>
+                  <w:sz w:val="36"/>
+                  <w:szCs w:val="36"/>
                 </w:rPr>
               </w:pPr>
-              <w:hyperlink w:anchor="_Toc121994378" w:history="1">
+              <w:hyperlink w:anchor="_Toc124088856" w:history="1">
                 <w:r>
                   <w:rPr>
                     <w:rStyle w:val="Lienhypertexte"/>
                     <w:noProof/>
-                    <w:sz w:val="28"/>
-                    <w:szCs w:val="28"/>
-                  </w:rPr>
-                  <w:t>2.1</w:t>
+                    <w:sz w:val="32"/>
+                    <w:szCs w:val="32"/>
+                  </w:rPr>
+                  <w:t>3.1</w:t>
                 </w:r>
                 <w:r>
                   <w:rPr>
@@ -1128,8 +1354,8 @@
                     <w:bCs w:val="0"/>
                     <w:smallCaps w:val="0"/>
                     <w:noProof/>
-                    <w:sz w:val="32"/>
-                    <w:szCs w:val="32"/>
+                    <w:sz w:val="36"/>
+                    <w:szCs w:val="36"/>
                   </w:rPr>
                   <w:tab/>
                 </w:r>
@@ -1137,17 +1363,17 @@
                   <w:rPr>
                     <w:rStyle w:val="Lienhypertexte"/>
                     <w:noProof/>
-                    <w:sz w:val="28"/>
-                    <w:szCs w:val="28"/>
-                  </w:rPr>
-                  <w:t>Objectif personnel</w:t>
-                </w:r>
-                <w:r>
-                  <w:rPr>
-                    <w:noProof/>
-                    <w:webHidden/>
-                    <w:sz w:val="28"/>
-                    <w:szCs w:val="28"/>
+                    <w:sz w:val="32"/>
+                    <w:szCs w:val="32"/>
+                  </w:rPr>
+                  <w:t>Technique</w:t>
+                </w:r>
+                <w:r>
+                  <w:rPr>
+                    <w:noProof/>
+                    <w:webHidden/>
+                    <w:sz w:val="32"/>
+                    <w:szCs w:val="32"/>
                   </w:rPr>
                   <w:tab/>
                 </w:r>
@@ -1155,8 +1381,8 @@
                   <w:rPr>
                     <w:noProof/>
                     <w:webHidden/>
-                    <w:sz w:val="28"/>
-                    <w:szCs w:val="28"/>
+                    <w:sz w:val="32"/>
+                    <w:szCs w:val="32"/>
                   </w:rPr>
                   <w:fldChar w:fldCharType="begin"/>
                 </w:r>
@@ -1164,25 +1390,25 @@
                   <w:rPr>
                     <w:noProof/>
                     <w:webHidden/>
-                    <w:sz w:val="28"/>
-                    <w:szCs w:val="28"/>
-                  </w:rPr>
-                  <w:instrText xml:space="preserve"> PAGEREF _Toc121994378 \h </w:instrText>
-                </w:r>
-                <w:r>
-                  <w:rPr>
-                    <w:noProof/>
-                    <w:webHidden/>
-                    <w:sz w:val="28"/>
-                    <w:szCs w:val="28"/>
-                  </w:rPr>
-                </w:r>
-                <w:r>
-                  <w:rPr>
-                    <w:noProof/>
-                    <w:webHidden/>
-                    <w:sz w:val="28"/>
-                    <w:szCs w:val="28"/>
+                    <w:sz w:val="32"/>
+                    <w:szCs w:val="32"/>
+                  </w:rPr>
+                  <w:instrText xml:space="preserve"> PAGEREF _Toc124088856 \h </w:instrText>
+                </w:r>
+                <w:r>
+                  <w:rPr>
+                    <w:noProof/>
+                    <w:webHidden/>
+                    <w:sz w:val="32"/>
+                    <w:szCs w:val="32"/>
+                  </w:rPr>
+                </w:r>
+                <w:r>
+                  <w:rPr>
+                    <w:noProof/>
+                    <w:webHidden/>
+                    <w:sz w:val="32"/>
+                    <w:szCs w:val="32"/>
                   </w:rPr>
                   <w:fldChar w:fldCharType="separate"/>
                 </w:r>
@@ -1190,17 +1416,17 @@
                   <w:rPr>
                     <w:noProof/>
                     <w:webHidden/>
-                    <w:sz w:val="28"/>
-                    <w:szCs w:val="28"/>
-                  </w:rPr>
-                  <w:t>3</w:t>
-                </w:r>
-                <w:r>
-                  <w:rPr>
-                    <w:noProof/>
-                    <w:webHidden/>
-                    <w:sz w:val="28"/>
-                    <w:szCs w:val="28"/>
+                    <w:sz w:val="32"/>
+                    <w:szCs w:val="32"/>
+                  </w:rPr>
+                  <w:t>4</w:t>
+                </w:r>
+                <w:r>
+                  <w:rPr>
+                    <w:noProof/>
+                    <w:webHidden/>
+                    <w:sz w:val="32"/>
+                    <w:szCs w:val="32"/>
                   </w:rPr>
                   <w:fldChar w:fldCharType="end"/>
                 </w:r>
@@ -1219,19 +1445,19 @@
                   <w:bCs w:val="0"/>
                   <w:smallCaps w:val="0"/>
                   <w:noProof/>
-                  <w:sz w:val="32"/>
-                  <w:szCs w:val="32"/>
+                  <w:sz w:val="36"/>
+                  <w:szCs w:val="36"/>
                 </w:rPr>
               </w:pPr>
-              <w:hyperlink w:anchor="_Toc121994379" w:history="1">
+              <w:hyperlink w:anchor="_Toc124088857" w:history="1">
                 <w:r>
                   <w:rPr>
                     <w:rStyle w:val="Lienhypertexte"/>
                     <w:noProof/>
-                    <w:sz w:val="28"/>
-                    <w:szCs w:val="28"/>
-                  </w:rPr>
-                  <w:t>2.2</w:t>
+                    <w:sz w:val="32"/>
+                    <w:szCs w:val="32"/>
+                  </w:rPr>
+                  <w:t>3.2</w:t>
                 </w:r>
                 <w:r>
                   <w:rPr>
@@ -1240,8 +1466,8 @@
                     <w:bCs w:val="0"/>
                     <w:smallCaps w:val="0"/>
                     <w:noProof/>
-                    <w:sz w:val="32"/>
-                    <w:szCs w:val="32"/>
+                    <w:sz w:val="36"/>
+                    <w:szCs w:val="36"/>
                   </w:rPr>
                   <w:tab/>
                 </w:r>
@@ -1249,17 +1475,17 @@
                   <w:rPr>
                     <w:rStyle w:val="Lienhypertexte"/>
                     <w:noProof/>
-                    <w:sz w:val="28"/>
-                    <w:szCs w:val="28"/>
-                  </w:rPr>
-                  <w:t>De quoi j’ai été responsable</w:t>
-                </w:r>
-                <w:r>
-                  <w:rPr>
-                    <w:noProof/>
-                    <w:webHidden/>
-                    <w:sz w:val="28"/>
-                    <w:szCs w:val="28"/>
+                    <w:sz w:val="32"/>
+                    <w:szCs w:val="32"/>
+                  </w:rPr>
+                  <w:t>Gestion de projet</w:t>
+                </w:r>
+                <w:r>
+                  <w:rPr>
+                    <w:noProof/>
+                    <w:webHidden/>
+                    <w:sz w:val="32"/>
+                    <w:szCs w:val="32"/>
                   </w:rPr>
                   <w:tab/>
                 </w:r>
@@ -1267,8 +1493,8 @@
                   <w:rPr>
                     <w:noProof/>
                     <w:webHidden/>
-                    <w:sz w:val="28"/>
-                    <w:szCs w:val="28"/>
+                    <w:sz w:val="32"/>
+                    <w:szCs w:val="32"/>
                   </w:rPr>
                   <w:fldChar w:fldCharType="begin"/>
                 </w:r>
@@ -1276,25 +1502,25 @@
                   <w:rPr>
                     <w:noProof/>
                     <w:webHidden/>
-                    <w:sz w:val="28"/>
-                    <w:szCs w:val="28"/>
-                  </w:rPr>
-                  <w:instrText xml:space="preserve"> PAGEREF _Toc121994379 \h </w:instrText>
-                </w:r>
-                <w:r>
-                  <w:rPr>
-                    <w:noProof/>
-                    <w:webHidden/>
-                    <w:sz w:val="28"/>
-                    <w:szCs w:val="28"/>
-                  </w:rPr>
-                </w:r>
-                <w:r>
-                  <w:rPr>
-                    <w:noProof/>
-                    <w:webHidden/>
-                    <w:sz w:val="28"/>
-                    <w:szCs w:val="28"/>
+                    <w:sz w:val="32"/>
+                    <w:szCs w:val="32"/>
+                  </w:rPr>
+                  <w:instrText xml:space="preserve"> PAGEREF _Toc124088857 \h </w:instrText>
+                </w:r>
+                <w:r>
+                  <w:rPr>
+                    <w:noProof/>
+                    <w:webHidden/>
+                    <w:sz w:val="32"/>
+                    <w:szCs w:val="32"/>
+                  </w:rPr>
+                </w:r>
+                <w:r>
+                  <w:rPr>
+                    <w:noProof/>
+                    <w:webHidden/>
+                    <w:sz w:val="32"/>
+                    <w:szCs w:val="32"/>
                   </w:rPr>
                   <w:fldChar w:fldCharType="separate"/>
                 </w:r>
@@ -1302,17 +1528,129 @@
                   <w:rPr>
                     <w:noProof/>
                     <w:webHidden/>
-                    <w:sz w:val="28"/>
-                    <w:szCs w:val="28"/>
-                  </w:rPr>
-                  <w:t>3</w:t>
-                </w:r>
-                <w:r>
-                  <w:rPr>
-                    <w:noProof/>
-                    <w:webHidden/>
-                    <w:sz w:val="28"/>
-                    <w:szCs w:val="28"/>
+                    <w:sz w:val="32"/>
+                    <w:szCs w:val="32"/>
+                  </w:rPr>
+                  <w:t>4</w:t>
+                </w:r>
+                <w:r>
+                  <w:rPr>
+                    <w:noProof/>
+                    <w:webHidden/>
+                    <w:sz w:val="32"/>
+                    <w:szCs w:val="32"/>
+                  </w:rPr>
+                  <w:fldChar w:fldCharType="end"/>
+                </w:r>
+              </w:hyperlink>
+            </w:p>
+            <w:p>
+              <w:pPr>
+                <w:pStyle w:val="TM2"/>
+                <w:tabs>
+                  <w:tab w:val="left" w:pos="546"/>
+                  <w:tab w:val="right" w:pos="9016"/>
+                </w:tabs>
+                <w:rPr>
+                  <w:rFonts w:asciiTheme="minorHAnsi" w:eastAsiaTheme="minorEastAsia" w:hAnsiTheme="minorHAnsi" w:cstheme="minorBidi"/>
+                  <w:b w:val="0"/>
+                  <w:bCs w:val="0"/>
+                  <w:smallCaps w:val="0"/>
+                  <w:noProof/>
+                  <w:sz w:val="36"/>
+                  <w:szCs w:val="36"/>
+                </w:rPr>
+              </w:pPr>
+              <w:hyperlink w:anchor="_Toc124088858" w:history="1">
+                <w:r>
+                  <w:rPr>
+                    <w:rStyle w:val="Lienhypertexte"/>
+                    <w:noProof/>
+                    <w:sz w:val="32"/>
+                    <w:szCs w:val="32"/>
+                  </w:rPr>
+                  <w:t>3.3</w:t>
+                </w:r>
+                <w:r>
+                  <w:rPr>
+                    <w:rFonts w:asciiTheme="minorHAnsi" w:eastAsiaTheme="minorEastAsia" w:hAnsiTheme="minorHAnsi" w:cstheme="minorBidi"/>
+                    <w:b w:val="0"/>
+                    <w:bCs w:val="0"/>
+                    <w:smallCaps w:val="0"/>
+                    <w:noProof/>
+                    <w:sz w:val="36"/>
+                    <w:szCs w:val="36"/>
+                  </w:rPr>
+                  <w:tab/>
+                </w:r>
+                <w:r>
+                  <w:rPr>
+                    <w:rStyle w:val="Lienhypertexte"/>
+                    <w:noProof/>
+                    <w:sz w:val="32"/>
+                    <w:szCs w:val="32"/>
+                  </w:rPr>
+                  <w:t>Communication</w:t>
+                </w:r>
+                <w:r>
+                  <w:rPr>
+                    <w:noProof/>
+                    <w:webHidden/>
+                    <w:sz w:val="32"/>
+                    <w:szCs w:val="32"/>
+                  </w:rPr>
+                  <w:tab/>
+                </w:r>
+                <w:r>
+                  <w:rPr>
+                    <w:noProof/>
+                    <w:webHidden/>
+                    <w:sz w:val="32"/>
+                    <w:szCs w:val="32"/>
+                  </w:rPr>
+                  <w:fldChar w:fldCharType="begin"/>
+                </w:r>
+                <w:r>
+                  <w:rPr>
+                    <w:noProof/>
+                    <w:webHidden/>
+                    <w:sz w:val="32"/>
+                    <w:szCs w:val="32"/>
+                  </w:rPr>
+                  <w:instrText xml:space="preserve"> PAGEREF _Toc124088858 \h </w:instrText>
+                </w:r>
+                <w:r>
+                  <w:rPr>
+                    <w:noProof/>
+                    <w:webHidden/>
+                    <w:sz w:val="32"/>
+                    <w:szCs w:val="32"/>
+                  </w:rPr>
+                </w:r>
+                <w:r>
+                  <w:rPr>
+                    <w:noProof/>
+                    <w:webHidden/>
+                    <w:sz w:val="32"/>
+                    <w:szCs w:val="32"/>
+                  </w:rPr>
+                  <w:fldChar w:fldCharType="separate"/>
+                </w:r>
+                <w:r>
+                  <w:rPr>
+                    <w:noProof/>
+                    <w:webHidden/>
+                    <w:sz w:val="32"/>
+                    <w:szCs w:val="32"/>
+                  </w:rPr>
+                  <w:t>5</w:t>
+                </w:r>
+                <w:r>
+                  <w:rPr>
+                    <w:noProof/>
+                    <w:webHidden/>
+                    <w:sz w:val="32"/>
+                    <w:szCs w:val="32"/>
                   </w:rPr>
                   <w:fldChar w:fldCharType="end"/>
                 </w:r>
@@ -1331,20 +1669,20 @@
                   <w:bCs w:val="0"/>
                   <w:caps w:val="0"/>
                   <w:noProof/>
-                  <w:sz w:val="32"/>
-                  <w:szCs w:val="32"/>
+                  <w:sz w:val="36"/>
+                  <w:szCs w:val="36"/>
                   <w:u w:val="none"/>
                 </w:rPr>
               </w:pPr>
-              <w:hyperlink w:anchor="_Toc121994380" w:history="1">
+              <w:hyperlink w:anchor="_Toc124088859" w:history="1">
                 <w:r>
                   <w:rPr>
                     <w:rStyle w:val="Lienhypertexte"/>
                     <w:noProof/>
-                    <w:sz w:val="28"/>
-                    <w:szCs w:val="28"/>
-                  </w:rPr>
-                  <w:t>3.</w:t>
+                    <w:sz w:val="32"/>
+                    <w:szCs w:val="32"/>
+                  </w:rPr>
+                  <w:t>4.</w:t>
                 </w:r>
                 <w:r>
                   <w:rPr>
@@ -1353,8 +1691,8 @@
                     <w:bCs w:val="0"/>
                     <w:caps w:val="0"/>
                     <w:noProof/>
-                    <w:sz w:val="32"/>
-                    <w:szCs w:val="32"/>
+                    <w:sz w:val="36"/>
+                    <w:szCs w:val="36"/>
                     <w:u w:val="none"/>
                   </w:rPr>
                   <w:tab/>
@@ -1363,17 +1701,17 @@
                   <w:rPr>
                     <w:rStyle w:val="Lienhypertexte"/>
                     <w:noProof/>
-                    <w:sz w:val="28"/>
-                    <w:szCs w:val="28"/>
-                  </w:rPr>
-                  <w:t>MÉTHODES DE TRAVAIL</w:t>
-                </w:r>
-                <w:r>
-                  <w:rPr>
-                    <w:noProof/>
-                    <w:webHidden/>
-                    <w:sz w:val="28"/>
-                    <w:szCs w:val="28"/>
+                    <w:sz w:val="32"/>
+                    <w:szCs w:val="32"/>
+                  </w:rPr>
+                  <w:t>DIFFICULTÉS</w:t>
+                </w:r>
+                <w:r>
+                  <w:rPr>
+                    <w:noProof/>
+                    <w:webHidden/>
+                    <w:sz w:val="32"/>
+                    <w:szCs w:val="32"/>
                   </w:rPr>
                   <w:tab/>
                 </w:r>
@@ -1381,8 +1719,8 @@
                   <w:rPr>
                     <w:noProof/>
                     <w:webHidden/>
-                    <w:sz w:val="28"/>
-                    <w:szCs w:val="28"/>
+                    <w:sz w:val="32"/>
+                    <w:szCs w:val="32"/>
                   </w:rPr>
                   <w:fldChar w:fldCharType="begin"/>
                 </w:r>
@@ -1390,25 +1728,25 @@
                   <w:rPr>
                     <w:noProof/>
                     <w:webHidden/>
-                    <w:sz w:val="28"/>
-                    <w:szCs w:val="28"/>
-                  </w:rPr>
-                  <w:instrText xml:space="preserve"> PAGEREF _Toc121994380 \h </w:instrText>
-                </w:r>
-                <w:r>
-                  <w:rPr>
-                    <w:noProof/>
-                    <w:webHidden/>
-                    <w:sz w:val="28"/>
-                    <w:szCs w:val="28"/>
-                  </w:rPr>
-                </w:r>
-                <w:r>
-                  <w:rPr>
-                    <w:noProof/>
-                    <w:webHidden/>
-                    <w:sz w:val="28"/>
-                    <w:szCs w:val="28"/>
+                    <w:sz w:val="32"/>
+                    <w:szCs w:val="32"/>
+                  </w:rPr>
+                  <w:instrText xml:space="preserve"> PAGEREF _Toc124088859 \h </w:instrText>
+                </w:r>
+                <w:r>
+                  <w:rPr>
+                    <w:noProof/>
+                    <w:webHidden/>
+                    <w:sz w:val="32"/>
+                    <w:szCs w:val="32"/>
+                  </w:rPr>
+                </w:r>
+                <w:r>
+                  <w:rPr>
+                    <w:noProof/>
+                    <w:webHidden/>
+                    <w:sz w:val="32"/>
+                    <w:szCs w:val="32"/>
                   </w:rPr>
                   <w:fldChar w:fldCharType="separate"/>
                 </w:r>
@@ -1416,17 +1754,17 @@
                   <w:rPr>
                     <w:noProof/>
                     <w:webHidden/>
-                    <w:sz w:val="28"/>
-                    <w:szCs w:val="28"/>
-                  </w:rPr>
-                  <w:t>4</w:t>
-                </w:r>
-                <w:r>
-                  <w:rPr>
-                    <w:noProof/>
-                    <w:webHidden/>
-                    <w:sz w:val="28"/>
-                    <w:szCs w:val="28"/>
+                    <w:sz w:val="32"/>
+                    <w:szCs w:val="32"/>
+                  </w:rPr>
+                  <w:t>6</w:t>
+                </w:r>
+                <w:r>
+                  <w:rPr>
+                    <w:noProof/>
+                    <w:webHidden/>
+                    <w:sz w:val="32"/>
+                    <w:szCs w:val="32"/>
                   </w:rPr>
                   <w:fldChar w:fldCharType="end"/>
                 </w:r>
@@ -1445,19 +1783,19 @@
                   <w:bCs w:val="0"/>
                   <w:smallCaps w:val="0"/>
                   <w:noProof/>
-                  <w:sz w:val="32"/>
-                  <w:szCs w:val="32"/>
+                  <w:sz w:val="36"/>
+                  <w:szCs w:val="36"/>
                 </w:rPr>
               </w:pPr>
-              <w:hyperlink w:anchor="_Toc121994381" w:history="1">
+              <w:hyperlink w:anchor="_Toc124088860" w:history="1">
                 <w:r>
                   <w:rPr>
                     <w:rStyle w:val="Lienhypertexte"/>
                     <w:noProof/>
-                    <w:sz w:val="28"/>
-                    <w:szCs w:val="28"/>
-                  </w:rPr>
-                  <w:t>3.1</w:t>
+                    <w:sz w:val="32"/>
+                    <w:szCs w:val="32"/>
+                  </w:rPr>
+                  <w:t>4.1</w:t>
                 </w:r>
                 <w:r>
                   <w:rPr>
@@ -1466,8 +1804,8 @@
                     <w:bCs w:val="0"/>
                     <w:smallCaps w:val="0"/>
                     <w:noProof/>
-                    <w:sz w:val="32"/>
-                    <w:szCs w:val="32"/>
+                    <w:sz w:val="36"/>
+                    <w:szCs w:val="36"/>
                   </w:rPr>
                   <w:tab/>
                 </w:r>
@@ -1475,17 +1813,17 @@
                   <w:rPr>
                     <w:rStyle w:val="Lienhypertexte"/>
                     <w:noProof/>
-                    <w:sz w:val="28"/>
-                    <w:szCs w:val="28"/>
-                  </w:rPr>
-                  <w:t>Technique</w:t>
-                </w:r>
-                <w:r>
-                  <w:rPr>
-                    <w:noProof/>
-                    <w:webHidden/>
-                    <w:sz w:val="28"/>
-                    <w:szCs w:val="28"/>
+                    <w:sz w:val="32"/>
+                    <w:szCs w:val="32"/>
+                  </w:rPr>
+                  <w:t>Difficultés</w:t>
+                </w:r>
+                <w:r>
+                  <w:rPr>
+                    <w:noProof/>
+                    <w:webHidden/>
+                    <w:sz w:val="32"/>
+                    <w:szCs w:val="32"/>
                   </w:rPr>
                   <w:tab/>
                 </w:r>
@@ -1493,8 +1831,8 @@
                   <w:rPr>
                     <w:noProof/>
                     <w:webHidden/>
-                    <w:sz w:val="28"/>
-                    <w:szCs w:val="28"/>
+                    <w:sz w:val="32"/>
+                    <w:szCs w:val="32"/>
                   </w:rPr>
                   <w:fldChar w:fldCharType="begin"/>
                 </w:r>
@@ -1502,25 +1840,25 @@
                   <w:rPr>
                     <w:noProof/>
                     <w:webHidden/>
-                    <w:sz w:val="28"/>
-                    <w:szCs w:val="28"/>
-                  </w:rPr>
-                  <w:instrText xml:space="preserve"> PAGEREF _Toc121994381 \h </w:instrText>
-                </w:r>
-                <w:r>
-                  <w:rPr>
-                    <w:noProof/>
-                    <w:webHidden/>
-                    <w:sz w:val="28"/>
-                    <w:szCs w:val="28"/>
-                  </w:rPr>
-                </w:r>
-                <w:r>
-                  <w:rPr>
-                    <w:noProof/>
-                    <w:webHidden/>
-                    <w:sz w:val="28"/>
-                    <w:szCs w:val="28"/>
+                    <w:sz w:val="32"/>
+                    <w:szCs w:val="32"/>
+                  </w:rPr>
+                  <w:instrText xml:space="preserve"> PAGEREF _Toc124088860 \h </w:instrText>
+                </w:r>
+                <w:r>
+                  <w:rPr>
+                    <w:noProof/>
+                    <w:webHidden/>
+                    <w:sz w:val="32"/>
+                    <w:szCs w:val="32"/>
+                  </w:rPr>
+                </w:r>
+                <w:r>
+                  <w:rPr>
+                    <w:noProof/>
+                    <w:webHidden/>
+                    <w:sz w:val="32"/>
+                    <w:szCs w:val="32"/>
                   </w:rPr>
                   <w:fldChar w:fldCharType="separate"/>
                 </w:r>
@@ -1528,17 +1866,17 @@
                   <w:rPr>
                     <w:noProof/>
                     <w:webHidden/>
-                    <w:sz w:val="28"/>
-                    <w:szCs w:val="28"/>
-                  </w:rPr>
-                  <w:t>4</w:t>
-                </w:r>
-                <w:r>
-                  <w:rPr>
-                    <w:noProof/>
-                    <w:webHidden/>
-                    <w:sz w:val="28"/>
-                    <w:szCs w:val="28"/>
+                    <w:sz w:val="32"/>
+                    <w:szCs w:val="32"/>
+                  </w:rPr>
+                  <w:t>6</w:t>
+                </w:r>
+                <w:r>
+                  <w:rPr>
+                    <w:noProof/>
+                    <w:webHidden/>
+                    <w:sz w:val="32"/>
+                    <w:szCs w:val="32"/>
                   </w:rPr>
                   <w:fldChar w:fldCharType="end"/>
                 </w:r>
@@ -1557,19 +1895,19 @@
                   <w:bCs w:val="0"/>
                   <w:smallCaps w:val="0"/>
                   <w:noProof/>
-                  <w:sz w:val="32"/>
-                  <w:szCs w:val="32"/>
+                  <w:sz w:val="36"/>
+                  <w:szCs w:val="36"/>
                 </w:rPr>
               </w:pPr>
-              <w:hyperlink w:anchor="_Toc121994382" w:history="1">
+              <w:hyperlink w:anchor="_Toc124088861" w:history="1">
                 <w:r>
                   <w:rPr>
                     <w:rStyle w:val="Lienhypertexte"/>
                     <w:noProof/>
-                    <w:sz w:val="28"/>
-                    <w:szCs w:val="28"/>
-                  </w:rPr>
-                  <w:t>3.2</w:t>
+                    <w:sz w:val="32"/>
+                    <w:szCs w:val="32"/>
+                  </w:rPr>
+                  <w:t>4.2</w:t>
                 </w:r>
                 <w:r>
                   <w:rPr>
@@ -1578,8 +1916,8 @@
                     <w:bCs w:val="0"/>
                     <w:smallCaps w:val="0"/>
                     <w:noProof/>
-                    <w:sz w:val="32"/>
-                    <w:szCs w:val="32"/>
+                    <w:sz w:val="36"/>
+                    <w:szCs w:val="36"/>
                   </w:rPr>
                   <w:tab/>
                 </w:r>
@@ -1587,17 +1925,17 @@
                   <w:rPr>
                     <w:rStyle w:val="Lienhypertexte"/>
                     <w:noProof/>
-                    <w:sz w:val="28"/>
-                    <w:szCs w:val="28"/>
-                  </w:rPr>
-                  <w:t>Gestion de projet</w:t>
-                </w:r>
-                <w:r>
-                  <w:rPr>
-                    <w:noProof/>
-                    <w:webHidden/>
-                    <w:sz w:val="28"/>
-                    <w:szCs w:val="28"/>
+                    <w:sz w:val="32"/>
+                    <w:szCs w:val="32"/>
+                  </w:rPr>
+                  <w:t>Solutions</w:t>
+                </w:r>
+                <w:r>
+                  <w:rPr>
+                    <w:noProof/>
+                    <w:webHidden/>
+                    <w:sz w:val="32"/>
+                    <w:szCs w:val="32"/>
                   </w:rPr>
                   <w:tab/>
                 </w:r>
@@ -1605,8 +1943,8 @@
                   <w:rPr>
                     <w:noProof/>
                     <w:webHidden/>
-                    <w:sz w:val="28"/>
-                    <w:szCs w:val="28"/>
+                    <w:sz w:val="32"/>
+                    <w:szCs w:val="32"/>
                   </w:rPr>
                   <w:fldChar w:fldCharType="begin"/>
                 </w:r>
@@ -1614,25 +1952,25 @@
                   <w:rPr>
                     <w:noProof/>
                     <w:webHidden/>
-                    <w:sz w:val="28"/>
-                    <w:szCs w:val="28"/>
-                  </w:rPr>
-                  <w:instrText xml:space="preserve"> PAGEREF _Toc121994382 \h </w:instrText>
-                </w:r>
-                <w:r>
-                  <w:rPr>
-                    <w:noProof/>
-                    <w:webHidden/>
-                    <w:sz w:val="28"/>
-                    <w:szCs w:val="28"/>
-                  </w:rPr>
-                </w:r>
-                <w:r>
-                  <w:rPr>
-                    <w:noProof/>
-                    <w:webHidden/>
-                    <w:sz w:val="28"/>
-                    <w:szCs w:val="28"/>
+                    <w:sz w:val="32"/>
+                    <w:szCs w:val="32"/>
+                  </w:rPr>
+                  <w:instrText xml:space="preserve"> PAGEREF _Toc124088861 \h </w:instrText>
+                </w:r>
+                <w:r>
+                  <w:rPr>
+                    <w:noProof/>
+                    <w:webHidden/>
+                    <w:sz w:val="32"/>
+                    <w:szCs w:val="32"/>
+                  </w:rPr>
+                </w:r>
+                <w:r>
+                  <w:rPr>
+                    <w:noProof/>
+                    <w:webHidden/>
+                    <w:sz w:val="32"/>
+                    <w:szCs w:val="32"/>
                   </w:rPr>
                   <w:fldChar w:fldCharType="separate"/>
                 </w:r>
@@ -1640,17 +1978,131 @@
                   <w:rPr>
                     <w:noProof/>
                     <w:webHidden/>
-                    <w:sz w:val="28"/>
-                    <w:szCs w:val="28"/>
-                  </w:rPr>
-                  <w:t>4</w:t>
-                </w:r>
-                <w:r>
-                  <w:rPr>
-                    <w:noProof/>
-                    <w:webHidden/>
-                    <w:sz w:val="28"/>
-                    <w:szCs w:val="28"/>
+                    <w:sz w:val="32"/>
+                    <w:szCs w:val="32"/>
+                  </w:rPr>
+                  <w:t>6</w:t>
+                </w:r>
+                <w:r>
+                  <w:rPr>
+                    <w:noProof/>
+                    <w:webHidden/>
+                    <w:sz w:val="32"/>
+                    <w:szCs w:val="32"/>
+                  </w:rPr>
+                  <w:fldChar w:fldCharType="end"/>
+                </w:r>
+              </w:hyperlink>
+            </w:p>
+            <w:p>
+              <w:pPr>
+                <w:pStyle w:val="TM1"/>
+                <w:tabs>
+                  <w:tab w:val="left" w:pos="423"/>
+                  <w:tab w:val="right" w:pos="9016"/>
+                </w:tabs>
+                <w:rPr>
+                  <w:rFonts w:asciiTheme="minorHAnsi" w:eastAsiaTheme="minorEastAsia" w:hAnsiTheme="minorHAnsi" w:cstheme="minorBidi"/>
+                  <w:b w:val="0"/>
+                  <w:bCs w:val="0"/>
+                  <w:caps w:val="0"/>
+                  <w:noProof/>
+                  <w:sz w:val="36"/>
+                  <w:szCs w:val="36"/>
+                  <w:u w:val="none"/>
+                </w:rPr>
+              </w:pPr>
+              <w:hyperlink w:anchor="_Toc124088862" w:history="1">
+                <w:r>
+                  <w:rPr>
+                    <w:rStyle w:val="Lienhypertexte"/>
+                    <w:noProof/>
+                    <w:sz w:val="32"/>
+                    <w:szCs w:val="32"/>
+                  </w:rPr>
+                  <w:t>5.</w:t>
+                </w:r>
+                <w:r>
+                  <w:rPr>
+                    <w:rFonts w:asciiTheme="minorHAnsi" w:eastAsiaTheme="minorEastAsia" w:hAnsiTheme="minorHAnsi" w:cstheme="minorBidi"/>
+                    <w:b w:val="0"/>
+                    <w:bCs w:val="0"/>
+                    <w:caps w:val="0"/>
+                    <w:noProof/>
+                    <w:sz w:val="36"/>
+                    <w:szCs w:val="36"/>
+                    <w:u w:val="none"/>
+                  </w:rPr>
+                  <w:tab/>
+                </w:r>
+                <w:r>
+                  <w:rPr>
+                    <w:rStyle w:val="Lienhypertexte"/>
+                    <w:noProof/>
+                    <w:sz w:val="32"/>
+                    <w:szCs w:val="32"/>
+                  </w:rPr>
+                  <w:t>APPRENTISSAGE</w:t>
+                </w:r>
+                <w:r>
+                  <w:rPr>
+                    <w:noProof/>
+                    <w:webHidden/>
+                    <w:sz w:val="32"/>
+                    <w:szCs w:val="32"/>
+                  </w:rPr>
+                  <w:tab/>
+                </w:r>
+                <w:r>
+                  <w:rPr>
+                    <w:noProof/>
+                    <w:webHidden/>
+                    <w:sz w:val="32"/>
+                    <w:szCs w:val="32"/>
+                  </w:rPr>
+                  <w:fldChar w:fldCharType="begin"/>
+                </w:r>
+                <w:r>
+                  <w:rPr>
+                    <w:noProof/>
+                    <w:webHidden/>
+                    <w:sz w:val="32"/>
+                    <w:szCs w:val="32"/>
+                  </w:rPr>
+                  <w:instrText xml:space="preserve"> PAGEREF _Toc124088862 \h </w:instrText>
+                </w:r>
+                <w:r>
+                  <w:rPr>
+                    <w:noProof/>
+                    <w:webHidden/>
+                    <w:sz w:val="32"/>
+                    <w:szCs w:val="32"/>
+                  </w:rPr>
+                </w:r>
+                <w:r>
+                  <w:rPr>
+                    <w:noProof/>
+                    <w:webHidden/>
+                    <w:sz w:val="32"/>
+                    <w:szCs w:val="32"/>
+                  </w:rPr>
+                  <w:fldChar w:fldCharType="separate"/>
+                </w:r>
+                <w:r>
+                  <w:rPr>
+                    <w:noProof/>
+                    <w:webHidden/>
+                    <w:sz w:val="32"/>
+                    <w:szCs w:val="32"/>
+                  </w:rPr>
+                  <w:t>7</w:t>
+                </w:r>
+                <w:r>
+                  <w:rPr>
+                    <w:noProof/>
+                    <w:webHidden/>
+                    <w:sz w:val="32"/>
+                    <w:szCs w:val="32"/>
                   </w:rPr>
                   <w:fldChar w:fldCharType="end"/>
                 </w:r>
@@ -1669,19 +2121,19 @@
                   <w:bCs w:val="0"/>
                   <w:smallCaps w:val="0"/>
                   <w:noProof/>
-                  <w:sz w:val="32"/>
-                  <w:szCs w:val="32"/>
+                  <w:sz w:val="36"/>
+                  <w:szCs w:val="36"/>
                 </w:rPr>
               </w:pPr>
-              <w:hyperlink w:anchor="_Toc121994383" w:history="1">
+              <w:hyperlink w:anchor="_Toc124088863" w:history="1">
                 <w:r>
                   <w:rPr>
                     <w:rStyle w:val="Lienhypertexte"/>
                     <w:noProof/>
-                    <w:sz w:val="28"/>
-                    <w:szCs w:val="28"/>
-                  </w:rPr>
-                  <w:t>3.3</w:t>
+                    <w:sz w:val="32"/>
+                    <w:szCs w:val="32"/>
+                  </w:rPr>
+                  <w:t>5.1</w:t>
                 </w:r>
                 <w:r>
                   <w:rPr>
@@ -1690,8 +2142,8 @@
                     <w:bCs w:val="0"/>
                     <w:smallCaps w:val="0"/>
                     <w:noProof/>
-                    <w:sz w:val="32"/>
-                    <w:szCs w:val="32"/>
+                    <w:sz w:val="36"/>
+                    <w:szCs w:val="36"/>
                   </w:rPr>
                   <w:tab/>
                 </w:r>
@@ -1699,17 +2151,17 @@
                   <w:rPr>
                     <w:rStyle w:val="Lienhypertexte"/>
                     <w:noProof/>
-                    <w:sz w:val="28"/>
-                    <w:szCs w:val="28"/>
-                  </w:rPr>
-                  <w:t>Communication</w:t>
-                </w:r>
-                <w:r>
-                  <w:rPr>
-                    <w:noProof/>
-                    <w:webHidden/>
-                    <w:sz w:val="28"/>
-                    <w:szCs w:val="28"/>
+                    <w:sz w:val="32"/>
+                    <w:szCs w:val="32"/>
+                  </w:rPr>
+                  <w:t>Apprentissages travaillés</w:t>
+                </w:r>
+                <w:r>
+                  <w:rPr>
+                    <w:noProof/>
+                    <w:webHidden/>
+                    <w:sz w:val="32"/>
+                    <w:szCs w:val="32"/>
                   </w:rPr>
                   <w:tab/>
                 </w:r>
@@ -1717,8 +2169,8 @@
                   <w:rPr>
                     <w:noProof/>
                     <w:webHidden/>
-                    <w:sz w:val="28"/>
-                    <w:szCs w:val="28"/>
+                    <w:sz w:val="32"/>
+                    <w:szCs w:val="32"/>
                   </w:rPr>
                   <w:fldChar w:fldCharType="begin"/>
                 </w:r>
@@ -1726,25 +2178,25 @@
                   <w:rPr>
                     <w:noProof/>
                     <w:webHidden/>
-                    <w:sz w:val="28"/>
-                    <w:szCs w:val="28"/>
-                  </w:rPr>
-                  <w:instrText xml:space="preserve"> PAGEREF _Toc121994383 \h </w:instrText>
-                </w:r>
-                <w:r>
-                  <w:rPr>
-                    <w:noProof/>
-                    <w:webHidden/>
-                    <w:sz w:val="28"/>
-                    <w:szCs w:val="28"/>
-                  </w:rPr>
-                </w:r>
-                <w:r>
-                  <w:rPr>
-                    <w:noProof/>
-                    <w:webHidden/>
-                    <w:sz w:val="28"/>
-                    <w:szCs w:val="28"/>
+                    <w:sz w:val="32"/>
+                    <w:szCs w:val="32"/>
+                  </w:rPr>
+                  <w:instrText xml:space="preserve"> PAGEREF _Toc124088863 \h </w:instrText>
+                </w:r>
+                <w:r>
+                  <w:rPr>
+                    <w:noProof/>
+                    <w:webHidden/>
+                    <w:sz w:val="32"/>
+                    <w:szCs w:val="32"/>
+                  </w:rPr>
+                </w:r>
+                <w:r>
+                  <w:rPr>
+                    <w:noProof/>
+                    <w:webHidden/>
+                    <w:sz w:val="32"/>
+                    <w:szCs w:val="32"/>
                   </w:rPr>
                   <w:fldChar w:fldCharType="separate"/>
                 </w:r>
@@ -1752,17 +2204,129 @@
                   <w:rPr>
                     <w:noProof/>
                     <w:webHidden/>
-                    <w:sz w:val="28"/>
-                    <w:szCs w:val="28"/>
-                  </w:rPr>
-                  <w:t>5</w:t>
-                </w:r>
-                <w:r>
-                  <w:rPr>
-                    <w:noProof/>
-                    <w:webHidden/>
-                    <w:sz w:val="28"/>
-                    <w:szCs w:val="28"/>
+                    <w:sz w:val="32"/>
+                    <w:szCs w:val="32"/>
+                  </w:rPr>
+                  <w:t>7</w:t>
+                </w:r>
+                <w:r>
+                  <w:rPr>
+                    <w:noProof/>
+                    <w:webHidden/>
+                    <w:sz w:val="32"/>
+                    <w:szCs w:val="32"/>
+                  </w:rPr>
+                  <w:fldChar w:fldCharType="end"/>
+                </w:r>
+              </w:hyperlink>
+            </w:p>
+            <w:p>
+              <w:pPr>
+                <w:pStyle w:val="TM2"/>
+                <w:tabs>
+                  <w:tab w:val="left" w:pos="546"/>
+                  <w:tab w:val="right" w:pos="9016"/>
+                </w:tabs>
+                <w:rPr>
+                  <w:rFonts w:asciiTheme="minorHAnsi" w:eastAsiaTheme="minorEastAsia" w:hAnsiTheme="minorHAnsi" w:cstheme="minorBidi"/>
+                  <w:b w:val="0"/>
+                  <w:bCs w:val="0"/>
+                  <w:smallCaps w:val="0"/>
+                  <w:noProof/>
+                  <w:sz w:val="36"/>
+                  <w:szCs w:val="36"/>
+                </w:rPr>
+              </w:pPr>
+              <w:hyperlink w:anchor="_Toc124088864" w:history="1">
+                <w:r>
+                  <w:rPr>
+                    <w:rStyle w:val="Lienhypertexte"/>
+                    <w:noProof/>
+                    <w:sz w:val="32"/>
+                    <w:szCs w:val="32"/>
+                  </w:rPr>
+                  <w:t>5.2</w:t>
+                </w:r>
+                <w:r>
+                  <w:rPr>
+                    <w:rFonts w:asciiTheme="minorHAnsi" w:eastAsiaTheme="minorEastAsia" w:hAnsiTheme="minorHAnsi" w:cstheme="minorBidi"/>
+                    <w:b w:val="0"/>
+                    <w:bCs w:val="0"/>
+                    <w:smallCaps w:val="0"/>
+                    <w:noProof/>
+                    <w:sz w:val="36"/>
+                    <w:szCs w:val="36"/>
+                  </w:rPr>
+                  <w:tab/>
+                </w:r>
+                <w:r>
+                  <w:rPr>
+                    <w:rStyle w:val="Lienhypertexte"/>
+                    <w:noProof/>
+                    <w:sz w:val="32"/>
+                    <w:szCs w:val="32"/>
+                  </w:rPr>
+                  <w:t>Apprentissage acquis</w:t>
+                </w:r>
+                <w:r>
+                  <w:rPr>
+                    <w:noProof/>
+                    <w:webHidden/>
+                    <w:sz w:val="32"/>
+                    <w:szCs w:val="32"/>
+                  </w:rPr>
+                  <w:tab/>
+                </w:r>
+                <w:r>
+                  <w:rPr>
+                    <w:noProof/>
+                    <w:webHidden/>
+                    <w:sz w:val="32"/>
+                    <w:szCs w:val="32"/>
+                  </w:rPr>
+                  <w:fldChar w:fldCharType="begin"/>
+                </w:r>
+                <w:r>
+                  <w:rPr>
+                    <w:noProof/>
+                    <w:webHidden/>
+                    <w:sz w:val="32"/>
+                    <w:szCs w:val="32"/>
+                  </w:rPr>
+                  <w:instrText xml:space="preserve"> PAGEREF _Toc124088864 \h </w:instrText>
+                </w:r>
+                <w:r>
+                  <w:rPr>
+                    <w:noProof/>
+                    <w:webHidden/>
+                    <w:sz w:val="32"/>
+                    <w:szCs w:val="32"/>
+                  </w:rPr>
+                </w:r>
+                <w:r>
+                  <w:rPr>
+                    <w:noProof/>
+                    <w:webHidden/>
+                    <w:sz w:val="32"/>
+                    <w:szCs w:val="32"/>
+                  </w:rPr>
+                  <w:fldChar w:fldCharType="separate"/>
+                </w:r>
+                <w:r>
+                  <w:rPr>
+                    <w:noProof/>
+                    <w:webHidden/>
+                    <w:sz w:val="32"/>
+                    <w:szCs w:val="32"/>
+                  </w:rPr>
+                  <w:t>7</w:t>
+                </w:r>
+                <w:r>
+                  <w:rPr>
+                    <w:noProof/>
+                    <w:webHidden/>
+                    <w:sz w:val="32"/>
+                    <w:szCs w:val="32"/>
                   </w:rPr>
                   <w:fldChar w:fldCharType="end"/>
                 </w:r>
@@ -1781,20 +2345,20 @@
                   <w:bCs w:val="0"/>
                   <w:caps w:val="0"/>
                   <w:noProof/>
-                  <w:sz w:val="32"/>
-                  <w:szCs w:val="32"/>
+                  <w:sz w:val="36"/>
+                  <w:szCs w:val="36"/>
                   <w:u w:val="none"/>
                 </w:rPr>
               </w:pPr>
-              <w:hyperlink w:anchor="_Toc121994384" w:history="1">
+              <w:hyperlink w:anchor="_Toc124088865" w:history="1">
                 <w:r>
                   <w:rPr>
                     <w:rStyle w:val="Lienhypertexte"/>
                     <w:noProof/>
-                    <w:sz w:val="28"/>
-                    <w:szCs w:val="28"/>
-                  </w:rPr>
-                  <w:t>4.</w:t>
+                    <w:sz w:val="32"/>
+                    <w:szCs w:val="32"/>
+                  </w:rPr>
+                  <w:t>6.</w:t>
                 </w:r>
                 <w:r>
                   <w:rPr>
@@ -1803,8 +2367,8 @@
                     <w:bCs w:val="0"/>
                     <w:caps w:val="0"/>
                     <w:noProof/>
-                    <w:sz w:val="32"/>
-                    <w:szCs w:val="32"/>
+                    <w:sz w:val="36"/>
+                    <w:szCs w:val="36"/>
                     <w:u w:val="none"/>
                   </w:rPr>
                   <w:tab/>
@@ -1813,17 +2377,17 @@
                   <w:rPr>
                     <w:rStyle w:val="Lienhypertexte"/>
                     <w:noProof/>
-                    <w:sz w:val="28"/>
-                    <w:szCs w:val="28"/>
-                  </w:rPr>
-                  <w:t>DIFFICULTÉES</w:t>
-                </w:r>
-                <w:r>
-                  <w:rPr>
-                    <w:noProof/>
-                    <w:webHidden/>
-                    <w:sz w:val="28"/>
-                    <w:szCs w:val="28"/>
+                    <w:sz w:val="32"/>
+                    <w:szCs w:val="32"/>
+                  </w:rPr>
+                  <w:t>Bibliographie</w:t>
+                </w:r>
+                <w:r>
+                  <w:rPr>
+                    <w:noProof/>
+                    <w:webHidden/>
+                    <w:sz w:val="32"/>
+                    <w:szCs w:val="32"/>
                   </w:rPr>
                   <w:tab/>
                 </w:r>
@@ -1831,8 +2395,8 @@
                   <w:rPr>
                     <w:noProof/>
                     <w:webHidden/>
-                    <w:sz w:val="28"/>
-                    <w:szCs w:val="28"/>
+                    <w:sz w:val="32"/>
+                    <w:szCs w:val="32"/>
                   </w:rPr>
                   <w:fldChar w:fldCharType="begin"/>
                 </w:r>
@@ -1840,25 +2404,25 @@
                   <w:rPr>
                     <w:noProof/>
                     <w:webHidden/>
-                    <w:sz w:val="28"/>
-                    <w:szCs w:val="28"/>
-                  </w:rPr>
-                  <w:instrText xml:space="preserve"> PAGEREF _Toc121994384 \h </w:instrText>
-                </w:r>
-                <w:r>
-                  <w:rPr>
-                    <w:noProof/>
-                    <w:webHidden/>
-                    <w:sz w:val="28"/>
-                    <w:szCs w:val="28"/>
-                  </w:rPr>
-                </w:r>
-                <w:r>
-                  <w:rPr>
-                    <w:noProof/>
-                    <w:webHidden/>
-                    <w:sz w:val="28"/>
-                    <w:szCs w:val="28"/>
+                    <w:sz w:val="32"/>
+                    <w:szCs w:val="32"/>
+                  </w:rPr>
+                  <w:instrText xml:space="preserve"> PAGEREF _Toc124088865 \h </w:instrText>
+                </w:r>
+                <w:r>
+                  <w:rPr>
+                    <w:noProof/>
+                    <w:webHidden/>
+                    <w:sz w:val="32"/>
+                    <w:szCs w:val="32"/>
+                  </w:rPr>
+                </w:r>
+                <w:r>
+                  <w:rPr>
+                    <w:noProof/>
+                    <w:webHidden/>
+                    <w:sz w:val="32"/>
+                    <w:szCs w:val="32"/>
                   </w:rPr>
                   <w:fldChar w:fldCharType="separate"/>
                 </w:r>
@@ -1866,579 +2430,17 @@
                   <w:rPr>
                     <w:noProof/>
                     <w:webHidden/>
-                    <w:sz w:val="28"/>
-                    <w:szCs w:val="28"/>
-                  </w:rPr>
-                  <w:t>6</w:t>
-                </w:r>
-                <w:r>
-                  <w:rPr>
-                    <w:noProof/>
-                    <w:webHidden/>
-                    <w:sz w:val="28"/>
-                    <w:szCs w:val="28"/>
-                  </w:rPr>
-                  <w:fldChar w:fldCharType="end"/>
-                </w:r>
-              </w:hyperlink>
-            </w:p>
-            <w:p>
-              <w:pPr>
-                <w:pStyle w:val="TM2"/>
-                <w:tabs>
-                  <w:tab w:val="left" w:pos="546"/>
-                  <w:tab w:val="right" w:pos="9016"/>
-                </w:tabs>
-                <w:rPr>
-                  <w:rFonts w:asciiTheme="minorHAnsi" w:eastAsiaTheme="minorEastAsia" w:hAnsiTheme="minorHAnsi" w:cstheme="minorBidi"/>
-                  <w:b w:val="0"/>
-                  <w:bCs w:val="0"/>
-                  <w:smallCaps w:val="0"/>
-                  <w:noProof/>
-                  <w:sz w:val="32"/>
-                  <w:szCs w:val="32"/>
-                </w:rPr>
-              </w:pPr>
-              <w:hyperlink w:anchor="_Toc121994385" w:history="1">
-                <w:r>
-                  <w:rPr>
-                    <w:rStyle w:val="Lienhypertexte"/>
-                    <w:noProof/>
-                    <w:sz w:val="28"/>
-                    <w:szCs w:val="28"/>
-                  </w:rPr>
-                  <w:t>4.1</w:t>
-                </w:r>
-                <w:r>
-                  <w:rPr>
-                    <w:rFonts w:asciiTheme="minorHAnsi" w:eastAsiaTheme="minorEastAsia" w:hAnsiTheme="minorHAnsi" w:cstheme="minorBidi"/>
-                    <w:b w:val="0"/>
-                    <w:bCs w:val="0"/>
-                    <w:smallCaps w:val="0"/>
-                    <w:noProof/>
-                    <w:sz w:val="32"/>
-                    <w:szCs w:val="32"/>
-                  </w:rPr>
-                  <w:tab/>
-                </w:r>
-                <w:r>
-                  <w:rPr>
-                    <w:rStyle w:val="Lienhypertexte"/>
-                    <w:noProof/>
-                    <w:sz w:val="28"/>
-                    <w:szCs w:val="28"/>
-                  </w:rPr>
-                  <w:t>Difficultés</w:t>
-                </w:r>
-                <w:r>
-                  <w:rPr>
-                    <w:noProof/>
-                    <w:webHidden/>
-                    <w:sz w:val="28"/>
-                    <w:szCs w:val="28"/>
-                  </w:rPr>
-                  <w:tab/>
-                </w:r>
-                <w:r>
-                  <w:rPr>
-                    <w:noProof/>
-                    <w:webHidden/>
-                    <w:sz w:val="28"/>
-                    <w:szCs w:val="28"/>
-                  </w:rPr>
-                  <w:fldChar w:fldCharType="begin"/>
-                </w:r>
-                <w:r>
-                  <w:rPr>
-                    <w:noProof/>
-                    <w:webHidden/>
-                    <w:sz w:val="28"/>
-                    <w:szCs w:val="28"/>
-                  </w:rPr>
-                  <w:instrText xml:space="preserve"> PAGEREF _Toc121994385 \h </w:instrText>
-                </w:r>
-                <w:r>
-                  <w:rPr>
-                    <w:noProof/>
-                    <w:webHidden/>
-                    <w:sz w:val="28"/>
-                    <w:szCs w:val="28"/>
-                  </w:rPr>
-                </w:r>
-                <w:r>
-                  <w:rPr>
-                    <w:noProof/>
-                    <w:webHidden/>
-                    <w:sz w:val="28"/>
-                    <w:szCs w:val="28"/>
-                  </w:rPr>
-                  <w:fldChar w:fldCharType="separate"/>
-                </w:r>
-                <w:r>
-                  <w:rPr>
-                    <w:noProof/>
-                    <w:webHidden/>
-                    <w:sz w:val="28"/>
-                    <w:szCs w:val="28"/>
-                  </w:rPr>
-                  <w:t>6</w:t>
-                </w:r>
-                <w:r>
-                  <w:rPr>
-                    <w:noProof/>
-                    <w:webHidden/>
-                    <w:sz w:val="28"/>
-                    <w:szCs w:val="28"/>
-                  </w:rPr>
-                  <w:fldChar w:fldCharType="end"/>
-                </w:r>
-              </w:hyperlink>
-            </w:p>
-            <w:p>
-              <w:pPr>
-                <w:pStyle w:val="TM2"/>
-                <w:tabs>
-                  <w:tab w:val="left" w:pos="546"/>
-                  <w:tab w:val="right" w:pos="9016"/>
-                </w:tabs>
-                <w:rPr>
-                  <w:rFonts w:asciiTheme="minorHAnsi" w:eastAsiaTheme="minorEastAsia" w:hAnsiTheme="minorHAnsi" w:cstheme="minorBidi"/>
-                  <w:b w:val="0"/>
-                  <w:bCs w:val="0"/>
-                  <w:smallCaps w:val="0"/>
-                  <w:noProof/>
-                  <w:sz w:val="32"/>
-                  <w:szCs w:val="32"/>
-                </w:rPr>
-              </w:pPr>
-              <w:hyperlink w:anchor="_Toc121994386" w:history="1">
-                <w:r>
-                  <w:rPr>
-                    <w:rStyle w:val="Lienhypertexte"/>
-                    <w:noProof/>
-                    <w:sz w:val="28"/>
-                    <w:szCs w:val="28"/>
-                  </w:rPr>
-                  <w:t>4.2</w:t>
-                </w:r>
-                <w:r>
-                  <w:rPr>
-                    <w:rFonts w:asciiTheme="minorHAnsi" w:eastAsiaTheme="minorEastAsia" w:hAnsiTheme="minorHAnsi" w:cstheme="minorBidi"/>
-                    <w:b w:val="0"/>
-                    <w:bCs w:val="0"/>
-                    <w:smallCaps w:val="0"/>
-                    <w:noProof/>
-                    <w:sz w:val="32"/>
-                    <w:szCs w:val="32"/>
-                  </w:rPr>
-                  <w:tab/>
-                </w:r>
-                <w:r>
-                  <w:rPr>
-                    <w:rStyle w:val="Lienhypertexte"/>
-                    <w:noProof/>
-                    <w:sz w:val="28"/>
-                    <w:szCs w:val="28"/>
-                  </w:rPr>
-                  <w:t>Solutions</w:t>
-                </w:r>
-                <w:r>
-                  <w:rPr>
-                    <w:noProof/>
-                    <w:webHidden/>
-                    <w:sz w:val="28"/>
-                    <w:szCs w:val="28"/>
-                  </w:rPr>
-                  <w:tab/>
-                </w:r>
-                <w:r>
-                  <w:rPr>
-                    <w:noProof/>
-                    <w:webHidden/>
-                    <w:sz w:val="28"/>
-                    <w:szCs w:val="28"/>
-                  </w:rPr>
-                  <w:fldChar w:fldCharType="begin"/>
-                </w:r>
-                <w:r>
-                  <w:rPr>
-                    <w:noProof/>
-                    <w:webHidden/>
-                    <w:sz w:val="28"/>
-                    <w:szCs w:val="28"/>
-                  </w:rPr>
-                  <w:instrText xml:space="preserve"> PAGEREF _Toc121994386 \h </w:instrText>
-                </w:r>
-                <w:r>
-                  <w:rPr>
-                    <w:noProof/>
-                    <w:webHidden/>
-                    <w:sz w:val="28"/>
-                    <w:szCs w:val="28"/>
-                  </w:rPr>
-                </w:r>
-                <w:r>
-                  <w:rPr>
-                    <w:noProof/>
-                    <w:webHidden/>
-                    <w:sz w:val="28"/>
-                    <w:szCs w:val="28"/>
-                  </w:rPr>
-                  <w:fldChar w:fldCharType="separate"/>
-                </w:r>
-                <w:r>
-                  <w:rPr>
-                    <w:noProof/>
-                    <w:webHidden/>
-                    <w:sz w:val="28"/>
-                    <w:szCs w:val="28"/>
-                  </w:rPr>
-                  <w:t>6</w:t>
-                </w:r>
-                <w:r>
-                  <w:rPr>
-                    <w:noProof/>
-                    <w:webHidden/>
-                    <w:sz w:val="28"/>
-                    <w:szCs w:val="28"/>
-                  </w:rPr>
-                  <w:fldChar w:fldCharType="end"/>
-                </w:r>
-              </w:hyperlink>
-            </w:p>
-            <w:p>
-              <w:pPr>
-                <w:pStyle w:val="TM1"/>
-                <w:tabs>
-                  <w:tab w:val="left" w:pos="423"/>
-                  <w:tab w:val="right" w:pos="9016"/>
-                </w:tabs>
-                <w:rPr>
-                  <w:rFonts w:asciiTheme="minorHAnsi" w:eastAsiaTheme="minorEastAsia" w:hAnsiTheme="minorHAnsi" w:cstheme="minorBidi"/>
-                  <w:b w:val="0"/>
-                  <w:bCs w:val="0"/>
-                  <w:caps w:val="0"/>
-                  <w:noProof/>
-                  <w:sz w:val="32"/>
-                  <w:szCs w:val="32"/>
-                  <w:u w:val="none"/>
-                </w:rPr>
-              </w:pPr>
-              <w:hyperlink w:anchor="_Toc121994387" w:history="1">
-                <w:r>
-                  <w:rPr>
-                    <w:rStyle w:val="Lienhypertexte"/>
-                    <w:noProof/>
-                    <w:sz w:val="28"/>
-                    <w:szCs w:val="28"/>
-                  </w:rPr>
-                  <w:t>5.</w:t>
-                </w:r>
-                <w:r>
-                  <w:rPr>
-                    <w:rFonts w:asciiTheme="minorHAnsi" w:eastAsiaTheme="minorEastAsia" w:hAnsiTheme="minorHAnsi" w:cstheme="minorBidi"/>
-                    <w:b w:val="0"/>
-                    <w:bCs w:val="0"/>
-                    <w:caps w:val="0"/>
-                    <w:noProof/>
-                    <w:sz w:val="32"/>
-                    <w:szCs w:val="32"/>
-                    <w:u w:val="none"/>
-                  </w:rPr>
-                  <w:tab/>
-                </w:r>
-                <w:r>
-                  <w:rPr>
-                    <w:rStyle w:val="Lienhypertexte"/>
-                    <w:noProof/>
-                    <w:sz w:val="28"/>
-                    <w:szCs w:val="28"/>
-                  </w:rPr>
-                  <w:t>APPRENTISSAGE</w:t>
-                </w:r>
-                <w:r>
-                  <w:rPr>
-                    <w:noProof/>
-                    <w:webHidden/>
-                    <w:sz w:val="28"/>
-                    <w:szCs w:val="28"/>
-                  </w:rPr>
-                  <w:tab/>
-                </w:r>
-                <w:r>
-                  <w:rPr>
-                    <w:noProof/>
-                    <w:webHidden/>
-                    <w:sz w:val="28"/>
-                    <w:szCs w:val="28"/>
-                  </w:rPr>
-                  <w:fldChar w:fldCharType="begin"/>
-                </w:r>
-                <w:r>
-                  <w:rPr>
-                    <w:noProof/>
-                    <w:webHidden/>
-                    <w:sz w:val="28"/>
-                    <w:szCs w:val="28"/>
-                  </w:rPr>
-                  <w:instrText xml:space="preserve"> PAGEREF _Toc121994387 \h </w:instrText>
-                </w:r>
-                <w:r>
-                  <w:rPr>
-                    <w:noProof/>
-                    <w:webHidden/>
-                    <w:sz w:val="28"/>
-                    <w:szCs w:val="28"/>
-                  </w:rPr>
-                </w:r>
-                <w:r>
-                  <w:rPr>
-                    <w:noProof/>
-                    <w:webHidden/>
-                    <w:sz w:val="28"/>
-                    <w:szCs w:val="28"/>
-                  </w:rPr>
-                  <w:fldChar w:fldCharType="separate"/>
-                </w:r>
-                <w:r>
-                  <w:rPr>
-                    <w:noProof/>
-                    <w:webHidden/>
-                    <w:sz w:val="28"/>
-                    <w:szCs w:val="28"/>
-                  </w:rPr>
-                  <w:t>7</w:t>
-                </w:r>
-                <w:r>
-                  <w:rPr>
-                    <w:noProof/>
-                    <w:webHidden/>
-                    <w:sz w:val="28"/>
-                    <w:szCs w:val="28"/>
-                  </w:rPr>
-                  <w:fldChar w:fldCharType="end"/>
-                </w:r>
-              </w:hyperlink>
-            </w:p>
-            <w:p>
-              <w:pPr>
-                <w:pStyle w:val="TM2"/>
-                <w:tabs>
-                  <w:tab w:val="left" w:pos="546"/>
-                  <w:tab w:val="right" w:pos="9016"/>
-                </w:tabs>
-                <w:rPr>
-                  <w:rFonts w:asciiTheme="minorHAnsi" w:eastAsiaTheme="minorEastAsia" w:hAnsiTheme="minorHAnsi" w:cstheme="minorBidi"/>
-                  <w:b w:val="0"/>
-                  <w:bCs w:val="0"/>
-                  <w:smallCaps w:val="0"/>
-                  <w:noProof/>
-                  <w:sz w:val="32"/>
-                  <w:szCs w:val="32"/>
-                </w:rPr>
-              </w:pPr>
-              <w:hyperlink w:anchor="_Toc121994388" w:history="1">
-                <w:r>
-                  <w:rPr>
-                    <w:rStyle w:val="Lienhypertexte"/>
-                    <w:noProof/>
-                    <w:sz w:val="28"/>
-                    <w:szCs w:val="28"/>
-                  </w:rPr>
-                  <w:t>5.1</w:t>
-                </w:r>
-                <w:r>
-                  <w:rPr>
-                    <w:rFonts w:asciiTheme="minorHAnsi" w:eastAsiaTheme="minorEastAsia" w:hAnsiTheme="minorHAnsi" w:cstheme="minorBidi"/>
-                    <w:b w:val="0"/>
-                    <w:bCs w:val="0"/>
-                    <w:smallCaps w:val="0"/>
-                    <w:noProof/>
-                    <w:sz w:val="32"/>
-                    <w:szCs w:val="32"/>
-                  </w:rPr>
-                  <w:tab/>
-                </w:r>
-                <w:r>
-                  <w:rPr>
-                    <w:rStyle w:val="Lienhypertexte"/>
-                    <w:noProof/>
-                    <w:sz w:val="28"/>
-                    <w:szCs w:val="28"/>
-                  </w:rPr>
-                  <w:t>Apprentissages travaillés</w:t>
-                </w:r>
-                <w:r>
-                  <w:rPr>
-                    <w:noProof/>
-                    <w:webHidden/>
-                    <w:sz w:val="28"/>
-                    <w:szCs w:val="28"/>
-                  </w:rPr>
-                  <w:tab/>
-                </w:r>
-                <w:r>
-                  <w:rPr>
-                    <w:noProof/>
-                    <w:webHidden/>
-                    <w:sz w:val="28"/>
-                    <w:szCs w:val="28"/>
-                  </w:rPr>
-                  <w:fldChar w:fldCharType="begin"/>
-                </w:r>
-                <w:r>
-                  <w:rPr>
-                    <w:noProof/>
-                    <w:webHidden/>
-                    <w:sz w:val="28"/>
-                    <w:szCs w:val="28"/>
-                  </w:rPr>
-                  <w:instrText xml:space="preserve"> PAGEREF _Toc121994388 \h </w:instrText>
-                </w:r>
-                <w:r>
-                  <w:rPr>
-                    <w:noProof/>
-                    <w:webHidden/>
-                    <w:sz w:val="28"/>
-                    <w:szCs w:val="28"/>
-                  </w:rPr>
-                </w:r>
-                <w:r>
-                  <w:rPr>
-                    <w:noProof/>
-                    <w:webHidden/>
-                    <w:sz w:val="28"/>
-                    <w:szCs w:val="28"/>
-                  </w:rPr>
-                  <w:fldChar w:fldCharType="separate"/>
-                </w:r>
-                <w:r>
-                  <w:rPr>
-                    <w:noProof/>
-                    <w:webHidden/>
-                    <w:sz w:val="28"/>
-                    <w:szCs w:val="28"/>
-                  </w:rPr>
-                  <w:t>7</w:t>
-                </w:r>
-                <w:r>
-                  <w:rPr>
-                    <w:noProof/>
-                    <w:webHidden/>
-                    <w:sz w:val="28"/>
-                    <w:szCs w:val="28"/>
-                  </w:rPr>
-                  <w:fldChar w:fldCharType="end"/>
-                </w:r>
-              </w:hyperlink>
-            </w:p>
-            <w:p>
-              <w:pPr>
-                <w:pStyle w:val="TM2"/>
-                <w:tabs>
-                  <w:tab w:val="left" w:pos="546"/>
-                  <w:tab w:val="right" w:pos="9016"/>
-                </w:tabs>
-                <w:rPr>
-                  <w:rFonts w:asciiTheme="minorHAnsi" w:eastAsiaTheme="minorEastAsia" w:hAnsiTheme="minorHAnsi" w:cstheme="minorBidi"/>
-                  <w:b w:val="0"/>
-                  <w:bCs w:val="0"/>
-                  <w:smallCaps w:val="0"/>
-                  <w:noProof/>
-                  <w:sz w:val="32"/>
-                  <w:szCs w:val="32"/>
-                </w:rPr>
-              </w:pPr>
-              <w:hyperlink w:anchor="_Toc121994389" w:history="1">
-                <w:r>
-                  <w:rPr>
-                    <w:rStyle w:val="Lienhypertexte"/>
-                    <w:noProof/>
-                    <w:sz w:val="28"/>
-                    <w:szCs w:val="28"/>
-                  </w:rPr>
-                  <w:t>5.2</w:t>
-                </w:r>
-                <w:r>
-                  <w:rPr>
-                    <w:rFonts w:asciiTheme="minorHAnsi" w:eastAsiaTheme="minorEastAsia" w:hAnsiTheme="minorHAnsi" w:cstheme="minorBidi"/>
-                    <w:b w:val="0"/>
-                    <w:bCs w:val="0"/>
-                    <w:smallCaps w:val="0"/>
-                    <w:noProof/>
-                    <w:sz w:val="32"/>
-                    <w:szCs w:val="32"/>
-                  </w:rPr>
-                  <w:tab/>
-                </w:r>
-                <w:r>
-                  <w:rPr>
-                    <w:rStyle w:val="Lienhypertexte"/>
-                    <w:noProof/>
-                    <w:sz w:val="28"/>
-                    <w:szCs w:val="28"/>
-                  </w:rPr>
-                  <w:t>Apprentissage acquis</w:t>
-                </w:r>
-                <w:r>
-                  <w:rPr>
-                    <w:noProof/>
-                    <w:webHidden/>
-                    <w:sz w:val="28"/>
-                    <w:szCs w:val="28"/>
-                  </w:rPr>
-                  <w:tab/>
-                </w:r>
-                <w:r>
-                  <w:rPr>
-                    <w:noProof/>
-                    <w:webHidden/>
-                    <w:sz w:val="28"/>
-                    <w:szCs w:val="28"/>
-                  </w:rPr>
-                  <w:fldChar w:fldCharType="begin"/>
-                </w:r>
-                <w:r>
-                  <w:rPr>
-                    <w:noProof/>
-                    <w:webHidden/>
-                    <w:sz w:val="28"/>
-                    <w:szCs w:val="28"/>
-                  </w:rPr>
-                  <w:instrText xml:space="preserve"> PAGEREF _Toc121994389 \h </w:instrText>
-                </w:r>
-                <w:r>
-                  <w:rPr>
-                    <w:noProof/>
-                    <w:webHidden/>
-                    <w:sz w:val="28"/>
-                    <w:szCs w:val="28"/>
-                  </w:rPr>
-                </w:r>
-                <w:r>
-                  <w:rPr>
-                    <w:noProof/>
-                    <w:webHidden/>
-                    <w:sz w:val="28"/>
-                    <w:szCs w:val="28"/>
-                  </w:rPr>
-                  <w:fldChar w:fldCharType="separate"/>
-                </w:r>
-                <w:r>
-                  <w:rPr>
-                    <w:noProof/>
-                    <w:webHidden/>
-                    <w:sz w:val="28"/>
-                    <w:szCs w:val="28"/>
-                  </w:rPr>
-                  <w:t>7</w:t>
-                </w:r>
-                <w:r>
-                  <w:rPr>
-                    <w:noProof/>
-                    <w:webHidden/>
-                    <w:sz w:val="28"/>
-                    <w:szCs w:val="28"/>
+                    <w:sz w:val="32"/>
+                    <w:szCs w:val="32"/>
+                  </w:rPr>
+                  <w:t>8</w:t>
+                </w:r>
+                <w:r>
+                  <w:rPr>
+                    <w:noProof/>
+                    <w:webHidden/>
+                    <w:sz w:val="32"/>
+                    <w:szCs w:val="32"/>
                   </w:rPr>
                   <w:fldChar w:fldCharType="end"/>
                 </w:r>
@@ -2450,14 +2452,14 @@
                 <w:rPr>
                   <w:smallCaps/>
                   <w:noProof/>
-                  <w:sz w:val="32"/>
-                  <w:szCs w:val="32"/>
+                  <w:sz w:val="44"/>
+                  <w:szCs w:val="44"/>
                 </w:rPr>
               </w:pPr>
               <w:r>
                 <w:rPr>
-                  <w:sz w:val="52"/>
-                  <w:szCs w:val="52"/>
+                  <w:sz w:val="96"/>
+                  <w:szCs w:val="96"/>
                 </w:rPr>
                 <w:fldChar w:fldCharType="end"/>
               </w:r>
@@ -2469,16 +2471,16 @@
     <w:p>
       <w:pPr>
         <w:rPr>
-          <w:sz w:val="24"/>
-          <w:szCs w:val="24"/>
-        </w:rPr>
-      </w:pPr>
-    </w:p>
-    <w:p>
-      <w:pPr>
-        <w:rPr>
-          <w:sz w:val="24"/>
-          <w:szCs w:val="24"/>
+          <w:sz w:val="36"/>
+          <w:szCs w:val="36"/>
+        </w:rPr>
+      </w:pPr>
+    </w:p>
+    <w:p>
+      <w:pPr>
+        <w:rPr>
+          <w:sz w:val="36"/>
+          <w:szCs w:val="36"/>
           <w:lang w:val="fr-FR"/>
         </w:rPr>
       </w:pPr>
@@ -2490,7 +2492,7 @@
       <w:r>
         <w:br w:type="page"/>
       </w:r>
-      <w:bookmarkStart w:id="1" w:name="_Toc121994374"/>
+      <w:bookmarkStart w:id="1" w:name="_Toc124088850"/>
       <w:r>
         <w:lastRenderedPageBreak/>
         <w:t>INTRODUCTION</w:t>
@@ -2501,7 +2503,7 @@
       <w:pPr>
         <w:pStyle w:val="Titre2"/>
       </w:pPr>
-      <w:bookmarkStart w:id="2" w:name="_Toc121994375"/>
+      <w:bookmarkStart w:id="2" w:name="_Toc124088851"/>
       <w:r>
         <w:t xml:space="preserve">Introduction </w:t>
       </w:r>
@@ -2595,162 +2597,101 @@
         </w:rPr>
         <w:t>Je vous souhaite une agréable lecture et j'espère que notre projet d'étude en BUT Informatique vous sera utile et intéressant.</w:t>
       </w:r>
-    </w:p>
-    <w:p/>
-    <w:p/>
+      <w:r>
+        <w:rPr>
+          <w:lang w:val="fr-FR"/>
+        </w:rPr>
+        <w:br w:type="page"/>
+      </w:r>
+    </w:p>
+    <w:p>
+      <w:pPr>
+        <w:rPr>
+          <w:lang w:val="fr-FR"/>
+        </w:rPr>
+      </w:pPr>
+    </w:p>
+    <w:p>
+      <w:pPr>
+        <w:pStyle w:val="Titre1"/>
+      </w:pPr>
+      <w:bookmarkStart w:id="3" w:name="_Toc124088852"/>
+      <w:r>
+        <w:t>OBJECTIFS</w:t>
+      </w:r>
+      <w:bookmarkEnd w:id="3"/>
+    </w:p>
     <w:p>
       <w:pPr>
         <w:pStyle w:val="Titre2"/>
       </w:pPr>
-      <w:bookmarkStart w:id="3" w:name="_Toc121994376"/>
-      <w:r>
-        <w:t>Mots-clés</w:t>
-      </w:r>
-      <w:bookmarkEnd w:id="3"/>
-    </w:p>
-    <w:p>
-      <w:pPr>
-        <w:ind w:left="708"/>
-        <w:rPr>
-          <w:lang w:val="fr-FR"/>
-        </w:rPr>
-      </w:pPr>
-      <w:r>
-        <w:rPr>
-          <w:lang w:val="fr-FR"/>
-        </w:rPr>
-        <w:t>#Méthode Agile</w:t>
-      </w:r>
-    </w:p>
-    <w:p>
-      <w:pPr>
-        <w:ind w:left="708"/>
-        <w:rPr>
-          <w:lang w:val="fr-FR"/>
-        </w:rPr>
-      </w:pPr>
-      <w:r>
-        <w:rPr>
-          <w:lang w:val="fr-FR"/>
-        </w:rPr>
-        <w:t>#PHP</w:t>
-      </w:r>
-    </w:p>
-    <w:p>
-      <w:pPr>
-        <w:ind w:left="708"/>
-        <w:rPr>
-          <w:lang w:val="fr-FR"/>
-        </w:rPr>
-      </w:pPr>
-      <w:r>
-        <w:rPr>
-          <w:lang w:val="fr-FR"/>
-        </w:rPr>
-        <w:t>#</w:t>
-      </w:r>
-    </w:p>
-    <w:p>
-      <w:pPr>
-        <w:rPr>
-          <w:lang w:val="fr-FR"/>
-        </w:rPr>
-      </w:pPr>
-      <w:r>
-        <w:rPr>
-          <w:lang w:val="fr-FR"/>
-        </w:rPr>
-        <w:br w:type="page"/>
-      </w:r>
-    </w:p>
-    <w:p>
-      <w:pPr>
-        <w:rPr>
-          <w:lang w:val="fr-FR"/>
-        </w:rPr>
-      </w:pPr>
-    </w:p>
-    <w:p>
-      <w:pPr>
-        <w:pStyle w:val="Titre1"/>
-      </w:pPr>
-      <w:bookmarkStart w:id="4" w:name="_Toc121994377"/>
-      <w:r>
-        <w:t>OBJECTIFS</w:t>
+      <w:bookmarkStart w:id="4" w:name="_Toc124088853"/>
+      <w:r>
+        <w:t>Objectif personnel</w:t>
       </w:r>
       <w:bookmarkEnd w:id="4"/>
     </w:p>
     <w:p>
       <w:pPr>
+        <w:ind w:firstLine="708"/>
+        <w:rPr>
+          <w:lang w:val="fr-FR"/>
+        </w:rPr>
+      </w:pPr>
+      <w:r>
+        <w:t xml:space="preserve">En tant que membre du projet d'études </w:t>
+      </w:r>
+      <w:r>
+        <w:rPr>
+          <w:lang w:val="fr-FR"/>
+        </w:rPr>
+        <w:t xml:space="preserve">(nommée </w:t>
+      </w:r>
+      <w:r>
+        <w:t>SAÉ</w:t>
+      </w:r>
+      <w:r>
+        <w:rPr>
+          <w:lang w:val="fr-FR"/>
+        </w:rPr>
+        <w:t>)</w:t>
+      </w:r>
+      <w:r>
+        <w:t>, j'ai fixé des objectifs personnels pour moi-même. Grâce à ce projet, j'ai identifié plusieurs domaines dans lesquels je souhaitais améliorer mes compétences, que ce soit dans la partie technique, la gestion de projet ou la communication de groupe. Dans la partie technique, mon objectif principal était de bien documenter toutes les fonctions et tout le code que je créais. Dans la gestion de projet, je voulais créer des tâches claires et concises. Enfin, dans la communication, mon objectif était d'être disponible pour aider mon équipe le plus souvent possible.</w:t>
+      </w:r>
+    </w:p>
+    <w:p>
+      <w:pPr>
+        <w:rPr>
+          <w:lang w:val="fr-FR"/>
+        </w:rPr>
+      </w:pPr>
+    </w:p>
+    <w:p>
+      <w:pPr>
+        <w:rPr>
+          <w:lang w:val="fr-FR"/>
+        </w:rPr>
+      </w:pPr>
+    </w:p>
+    <w:p>
+      <w:pPr>
         <w:pStyle w:val="Titre2"/>
       </w:pPr>
-      <w:bookmarkStart w:id="5" w:name="_Toc121994378"/>
-      <w:r>
-        <w:t>Objectif personnel</w:t>
+      <w:bookmarkStart w:id="5" w:name="_Toc124088854"/>
+      <w:r>
+        <w:t xml:space="preserve">De quoi j’ai </w:t>
+      </w:r>
+      <w:r>
+        <w:t>été</w:t>
+      </w:r>
+      <w:r>
+        <w:t xml:space="preserve"> </w:t>
+      </w:r>
+      <w:r>
+        <w:t>responsable</w:t>
       </w:r>
       <w:bookmarkEnd w:id="5"/>
-    </w:p>
-    <w:p>
-      <w:pPr>
-        <w:ind w:firstLine="708"/>
-        <w:rPr>
-          <w:lang w:val="fr-FR"/>
-        </w:rPr>
-      </w:pPr>
-      <w:r>
-        <w:t xml:space="preserve">En tant que membre du projet d'études </w:t>
-      </w:r>
-      <w:r>
-        <w:rPr>
-          <w:lang w:val="fr-FR"/>
-        </w:rPr>
-        <w:t xml:space="preserve">(nommée </w:t>
-      </w:r>
-      <w:r>
-        <w:t>SAÉ</w:t>
-      </w:r>
-      <w:r>
-        <w:rPr>
-          <w:lang w:val="fr-FR"/>
-        </w:rPr>
-        <w:t>)</w:t>
-      </w:r>
-      <w:r>
-        <w:t>, j'ai fixé des objectifs personnels pour moi-même. Grâce à ce projet, j'ai identifié plusieurs domaines dans lesquels je souhaitais améliorer mes compétences, que ce soit dans la partie technique, la gestion de projet ou la communication de groupe. Dans la partie technique, mon objectif principal était de bien documenter toutes les fonctions et tout le code que je créais. Dans la gestion de projet, je voulais créer des tâches claires et concises. Enfin, dans la communication, mon objectif était d'être disponible pour aider mon équipe le plus souvent possible.</w:t>
-      </w:r>
-    </w:p>
-    <w:p>
-      <w:pPr>
-        <w:rPr>
-          <w:lang w:val="fr-FR"/>
-        </w:rPr>
-      </w:pPr>
-    </w:p>
-    <w:p>
-      <w:pPr>
-        <w:rPr>
-          <w:lang w:val="fr-FR"/>
-        </w:rPr>
-      </w:pPr>
-    </w:p>
-    <w:p>
-      <w:pPr>
-        <w:pStyle w:val="Titre2"/>
-      </w:pPr>
-      <w:bookmarkStart w:id="6" w:name="_Toc121994379"/>
-      <w:r>
-        <w:t xml:space="preserve">De quoi j’ai </w:t>
-      </w:r>
-      <w:r>
-        <w:t>été</w:t>
-      </w:r>
-      <w:r>
-        <w:t xml:space="preserve"> </w:t>
-      </w:r>
-      <w:r>
-        <w:t>responsable</w:t>
-      </w:r>
-      <w:bookmarkEnd w:id="6"/>
     </w:p>
     <w:p>
       <w:pPr>
@@ -2810,238 +2751,238 @@
       <w:pPr>
         <w:pStyle w:val="Titre1"/>
       </w:pPr>
-      <w:bookmarkStart w:id="7" w:name="_Toc121994380"/>
+      <w:bookmarkStart w:id="6" w:name="_Toc124088855"/>
       <w:r>
         <w:t>MÉTHODES DE TRAVAIL</w:t>
       </w:r>
+      <w:bookmarkEnd w:id="6"/>
+    </w:p>
+    <w:p>
+      <w:pPr>
+        <w:pStyle w:val="Titre2"/>
+      </w:pPr>
+      <w:bookmarkStart w:id="7" w:name="_Toc124088856"/>
+      <w:r>
+        <w:t>Technique</w:t>
+      </w:r>
       <w:bookmarkEnd w:id="7"/>
     </w:p>
     <w:p>
       <w:pPr>
+        <w:ind w:firstLine="360"/>
+      </w:pPr>
+      <w:r>
+        <w:t xml:space="preserve">Pour développer notre projet VoteIt, </w:t>
+      </w:r>
+      <w:r>
+        <w:rPr>
+          <w:lang w:val="fr-FR"/>
+        </w:rPr>
+        <w:t>j’ai</w:t>
+      </w:r>
+      <w:r>
+        <w:t xml:space="preserve"> utilisé différentes technologies et outils. Tout d'abord, avant de commencer à coder </w:t>
+      </w:r>
+      <w:r>
+        <w:rPr>
+          <w:lang w:val="fr-FR"/>
+        </w:rPr>
+        <w:t>le</w:t>
+      </w:r>
+      <w:r>
+        <w:t xml:space="preserve"> site web, </w:t>
+      </w:r>
+      <w:r>
+        <w:rPr>
+          <w:lang w:val="fr-FR"/>
+        </w:rPr>
+        <w:t>j’ai</w:t>
+      </w:r>
+      <w:r>
+        <w:t xml:space="preserve"> créé</w:t>
+      </w:r>
+      <w:r>
+        <w:rPr>
+          <w:lang w:val="fr-FR"/>
+        </w:rPr>
+        <w:t xml:space="preserve"> avec mon équipe</w:t>
+      </w:r>
+      <w:r>
+        <w:t xml:space="preserve"> des diagrammes UML</w:t>
+      </w:r>
+      <w:r>
+        <w:rPr>
+          <w:lang w:val="fr-FR"/>
+        </w:rPr>
+        <w:t xml:space="preserve"> (</w:t>
+      </w:r>
+      <w:r>
+        <w:t>Unified Modeling Language</w:t>
+      </w:r>
+      <w:r>
+        <w:rPr>
+          <w:lang w:val="fr-FR"/>
+        </w:rPr>
+        <w:t>)</w:t>
+      </w:r>
+      <w:r>
+        <w:t xml:space="preserve"> et une maquette avec les logiciels Figma et StarUML. Ces outils </w:t>
+      </w:r>
+      <w:r>
+        <w:rPr>
+          <w:lang w:val="fr-FR"/>
+        </w:rPr>
+        <w:t>m’</w:t>
+      </w:r>
+      <w:r>
+        <w:t xml:space="preserve">ont permis </w:t>
+      </w:r>
+      <w:r>
+        <w:rPr>
+          <w:lang w:val="fr-FR"/>
+        </w:rPr>
+        <w:t xml:space="preserve">de </w:t>
+      </w:r>
+      <w:r>
+        <w:t>mettre</w:t>
+      </w:r>
+      <w:r>
+        <w:rPr>
+          <w:lang w:val="fr-FR"/>
+        </w:rPr>
+        <w:t xml:space="preserve"> toute l’équipe </w:t>
+      </w:r>
+      <w:r>
+        <w:t xml:space="preserve">avec le client </w:t>
+      </w:r>
+      <w:r>
+        <w:rPr>
+          <w:lang w:val="fr-FR"/>
+        </w:rPr>
+        <w:t xml:space="preserve">d’accord </w:t>
+      </w:r>
+      <w:r>
+        <w:t>et de faciliter le développement du site web.</w:t>
+      </w:r>
+    </w:p>
+    <w:p>
+      <w:pPr>
+        <w:ind w:firstLine="360"/>
+      </w:pPr>
+    </w:p>
+    <w:p>
+      <w:pPr>
+        <w:ind w:firstLine="360"/>
+        <w:rPr>
+          <w:lang w:val="fr-FR"/>
+        </w:rPr>
+      </w:pPr>
+      <w:r>
+        <w:t xml:space="preserve">Ensuite, </w:t>
+      </w:r>
+      <w:r>
+        <w:rPr>
+          <w:lang w:val="fr-FR"/>
+        </w:rPr>
+        <w:t>l’équipe à</w:t>
+      </w:r>
+      <w:r>
+        <w:t xml:space="preserve"> créé une base de données avec MySQL pour stocker les données du site web. Cette technologie a permis de gérer efficacement les données et de les mettre à disposition de notre site web.</w:t>
+      </w:r>
+    </w:p>
+    <w:p>
+      <w:pPr>
+        <w:ind w:firstLine="360"/>
+        <w:rPr>
+          <w:lang w:val="fr-FR"/>
+        </w:rPr>
+      </w:pPr>
+    </w:p>
+    <w:p>
+      <w:pPr>
+        <w:ind w:firstLine="360"/>
+      </w:pPr>
+      <w:r>
+        <w:t xml:space="preserve">Enfin, </w:t>
+      </w:r>
+      <w:r>
+        <w:rPr>
+          <w:lang w:val="fr-FR"/>
+        </w:rPr>
+        <w:t>j’ai</w:t>
+      </w:r>
+      <w:r>
+        <w:t xml:space="preserve"> utilisé PHP pour le back-end et HTML/CSS pour le front-end de notre site web. Ces technologies </w:t>
+      </w:r>
+      <w:r>
+        <w:rPr>
+          <w:lang w:val="fr-FR"/>
+        </w:rPr>
+        <w:t>m’</w:t>
+      </w:r>
+      <w:r>
+        <w:t>ont permis de mettre en place les fonctionnalités principales d</w:t>
+      </w:r>
+      <w:r>
+        <w:rPr>
+          <w:lang w:val="fr-FR"/>
+        </w:rPr>
+        <w:t xml:space="preserve">u </w:t>
+      </w:r>
+      <w:r>
+        <w:t>site, comme la gestion des utilisateurs et des données.</w:t>
+      </w:r>
+    </w:p>
+    <w:p>
+      <w:pPr>
+        <w:ind w:firstLine="360"/>
+      </w:pPr>
+    </w:p>
+    <w:p>
+      <w:pPr>
+        <w:ind w:firstLine="360"/>
+      </w:pPr>
+      <w:r>
+        <w:t xml:space="preserve">En utilisant ces technologies et outils, </w:t>
+      </w:r>
+      <w:r>
+        <w:rPr>
+          <w:lang w:val="fr-FR"/>
+        </w:rPr>
+        <w:t>l’équipe à</w:t>
+      </w:r>
+      <w:r>
+        <w:t xml:space="preserve"> pu développer </w:t>
+      </w:r>
+      <w:r>
+        <w:rPr>
+          <w:lang w:val="fr-FR"/>
+        </w:rPr>
+        <w:t>le</w:t>
+      </w:r>
+      <w:r>
+        <w:t xml:space="preserve"> site web de manière professionnelle et adaptée aux besoins du client.</w:t>
+      </w:r>
+    </w:p>
+    <w:p>
+      <w:pPr>
+        <w:ind w:left="708"/>
+      </w:pPr>
+    </w:p>
+    <w:p>
+      <w:pPr>
+        <w:ind w:left="708"/>
+      </w:pPr>
+    </w:p>
+    <w:p>
+      <w:pPr>
         <w:pStyle w:val="Titre2"/>
       </w:pPr>
-      <w:bookmarkStart w:id="8" w:name="_Toc121994381"/>
-      <w:r>
-        <w:t>Technique</w:t>
+      <w:bookmarkStart w:id="8" w:name="_Toc124088857"/>
+      <w:r>
+        <w:t>Gestion de projet</w:t>
       </w:r>
       <w:bookmarkEnd w:id="8"/>
-    </w:p>
-    <w:p>
-      <w:pPr>
-        <w:ind w:firstLine="360"/>
-      </w:pPr>
-      <w:r>
-        <w:t xml:space="preserve">Pour développer notre projet VoteIt, </w:t>
-      </w:r>
-      <w:r>
-        <w:rPr>
-          <w:lang w:val="fr-FR"/>
-        </w:rPr>
-        <w:t>j’ai</w:t>
-      </w:r>
-      <w:r>
-        <w:t xml:space="preserve"> utilisé différentes technologies et outils. Tout d'abord, avant de commencer à coder </w:t>
-      </w:r>
-      <w:r>
-        <w:rPr>
-          <w:lang w:val="fr-FR"/>
-        </w:rPr>
-        <w:t>le</w:t>
-      </w:r>
-      <w:r>
-        <w:t xml:space="preserve"> site web, </w:t>
-      </w:r>
-      <w:r>
-        <w:rPr>
-          <w:lang w:val="fr-FR"/>
-        </w:rPr>
-        <w:t>j’ai</w:t>
-      </w:r>
-      <w:r>
-        <w:t xml:space="preserve"> créé</w:t>
-      </w:r>
-      <w:r>
-        <w:rPr>
-          <w:lang w:val="fr-FR"/>
-        </w:rPr>
-        <w:t xml:space="preserve"> avec mon équipe</w:t>
-      </w:r>
-      <w:r>
-        <w:t xml:space="preserve"> des diagrammes UML</w:t>
-      </w:r>
-      <w:r>
-        <w:rPr>
-          <w:lang w:val="fr-FR"/>
-        </w:rPr>
-        <w:t xml:space="preserve"> (</w:t>
-      </w:r>
-      <w:r>
-        <w:t>Unified Modeling Language</w:t>
-      </w:r>
-      <w:r>
-        <w:rPr>
-          <w:lang w:val="fr-FR"/>
-        </w:rPr>
-        <w:t>)</w:t>
-      </w:r>
-      <w:r>
-        <w:t xml:space="preserve"> et une maquette avec les logiciels Figma et StarUML. Ces outils </w:t>
-      </w:r>
-      <w:r>
-        <w:rPr>
-          <w:lang w:val="fr-FR"/>
-        </w:rPr>
-        <w:t>m’</w:t>
-      </w:r>
-      <w:r>
-        <w:t xml:space="preserve">ont permis </w:t>
-      </w:r>
-      <w:r>
-        <w:rPr>
-          <w:lang w:val="fr-FR"/>
-        </w:rPr>
-        <w:t xml:space="preserve">de </w:t>
-      </w:r>
-      <w:r>
-        <w:t>mettre</w:t>
-      </w:r>
-      <w:r>
-        <w:rPr>
-          <w:lang w:val="fr-FR"/>
-        </w:rPr>
-        <w:t xml:space="preserve"> toute l’équipe </w:t>
-      </w:r>
-      <w:r>
-        <w:t xml:space="preserve">avec le client </w:t>
-      </w:r>
-      <w:r>
-        <w:rPr>
-          <w:lang w:val="fr-FR"/>
-        </w:rPr>
-        <w:t xml:space="preserve">d’accord </w:t>
-      </w:r>
-      <w:r>
-        <w:t>et de faciliter le développement du site web.</w:t>
-      </w:r>
-    </w:p>
-    <w:p>
-      <w:pPr>
-        <w:ind w:firstLine="360"/>
-      </w:pPr>
-    </w:p>
-    <w:p>
-      <w:pPr>
-        <w:ind w:firstLine="360"/>
-        <w:rPr>
-          <w:lang w:val="fr-FR"/>
-        </w:rPr>
-      </w:pPr>
-      <w:r>
-        <w:t xml:space="preserve">Ensuite, </w:t>
-      </w:r>
-      <w:r>
-        <w:rPr>
-          <w:lang w:val="fr-FR"/>
-        </w:rPr>
-        <w:t>l’équipe à</w:t>
-      </w:r>
-      <w:r>
-        <w:t xml:space="preserve"> créé une base de données avec MySQL pour stocker les données du site web. Cette technologie a permis de gérer efficacement les données et de les mettre à disposition de notre site web.</w:t>
-      </w:r>
-    </w:p>
-    <w:p>
-      <w:pPr>
-        <w:ind w:firstLine="360"/>
-        <w:rPr>
-          <w:lang w:val="fr-FR"/>
-        </w:rPr>
-      </w:pPr>
-    </w:p>
-    <w:p>
-      <w:pPr>
-        <w:ind w:firstLine="360"/>
-      </w:pPr>
-      <w:r>
-        <w:t xml:space="preserve">Enfin, </w:t>
-      </w:r>
-      <w:r>
-        <w:rPr>
-          <w:lang w:val="fr-FR"/>
-        </w:rPr>
-        <w:t>j’ai</w:t>
-      </w:r>
-      <w:r>
-        <w:t xml:space="preserve"> utilisé PHP pour le back-end et HTML/CSS pour le front-end de notre site web. Ces technologies </w:t>
-      </w:r>
-      <w:r>
-        <w:rPr>
-          <w:lang w:val="fr-FR"/>
-        </w:rPr>
-        <w:t>m’</w:t>
-      </w:r>
-      <w:r>
-        <w:t>ont permis de mettre en place les fonctionnalités principales d</w:t>
-      </w:r>
-      <w:r>
-        <w:rPr>
-          <w:lang w:val="fr-FR"/>
-        </w:rPr>
-        <w:t xml:space="preserve">u </w:t>
-      </w:r>
-      <w:r>
-        <w:t>site, comme la gestion des utilisateurs et des données.</w:t>
-      </w:r>
-    </w:p>
-    <w:p>
-      <w:pPr>
-        <w:ind w:firstLine="360"/>
-      </w:pPr>
-    </w:p>
-    <w:p>
-      <w:pPr>
-        <w:ind w:firstLine="360"/>
-      </w:pPr>
-      <w:r>
-        <w:t xml:space="preserve">En utilisant ces technologies et outils, </w:t>
-      </w:r>
-      <w:r>
-        <w:rPr>
-          <w:lang w:val="fr-FR"/>
-        </w:rPr>
-        <w:t>l’équipe à</w:t>
-      </w:r>
-      <w:r>
-        <w:t xml:space="preserve"> pu développer </w:t>
-      </w:r>
-      <w:r>
-        <w:rPr>
-          <w:lang w:val="fr-FR"/>
-        </w:rPr>
-        <w:t>le</w:t>
-      </w:r>
-      <w:r>
-        <w:t xml:space="preserve"> site web de manière professionnelle et adaptée aux besoins du client.</w:t>
-      </w:r>
-    </w:p>
-    <w:p>
-      <w:pPr>
-        <w:ind w:left="708"/>
-      </w:pPr>
-    </w:p>
-    <w:p>
-      <w:pPr>
-        <w:ind w:left="708"/>
-      </w:pPr>
-    </w:p>
-    <w:p>
-      <w:pPr>
-        <w:pStyle w:val="Titre2"/>
-      </w:pPr>
-      <w:bookmarkStart w:id="9" w:name="_Toc121994382"/>
-      <w:r>
-        <w:t>Gestion de projet</w:t>
-      </w:r>
-      <w:bookmarkEnd w:id="9"/>
     </w:p>
     <w:p>
       <w:pPr>
@@ -3116,11 +3057,11 @@
       <w:pPr>
         <w:pStyle w:val="Titre2"/>
       </w:pPr>
-      <w:bookmarkStart w:id="10" w:name="_Toc121994383"/>
+      <w:bookmarkStart w:id="9" w:name="_Toc124088858"/>
       <w:r>
         <w:t>Communication</w:t>
       </w:r>
-      <w:bookmarkEnd w:id="10"/>
+      <w:bookmarkEnd w:id="9"/>
     </w:p>
     <w:p>
       <w:pPr>
@@ -3184,20 +3125,22 @@
       <w:pPr>
         <w:pStyle w:val="Titre1"/>
       </w:pPr>
-      <w:bookmarkStart w:id="11" w:name="_Toc121994384"/>
+      <w:bookmarkStart w:id="10" w:name="_Toc124088859"/>
       <w:r>
         <w:lastRenderedPageBreak/>
         <w:t>DIFFICULTÉS</w:t>
       </w:r>
+      <w:bookmarkEnd w:id="10"/>
+    </w:p>
+    <w:p>
+      <w:pPr>
+        <w:pStyle w:val="Titre2"/>
+      </w:pPr>
+      <w:bookmarkStart w:id="11" w:name="_Toc124088860"/>
+      <w:r>
+        <w:t>Difficultés</w:t>
+      </w:r>
       <w:bookmarkEnd w:id="11"/>
-    </w:p>
-    <w:p>
-      <w:pPr>
-        <w:pStyle w:val="Titre2"/>
-      </w:pPr>
-      <w:r>
-        <w:t>Difficultés</w:t>
-      </w:r>
     </w:p>
     <w:p>
       <w:pPr>
@@ -3236,7 +3179,7 @@
       <w:pPr>
         <w:pStyle w:val="Titre2"/>
       </w:pPr>
-      <w:bookmarkStart w:id="12" w:name="_Toc121994386"/>
+      <w:bookmarkStart w:id="12" w:name="_Toc124088861"/>
       <w:r>
         <w:t>Solutions</w:t>
       </w:r>
@@ -3386,7 +3329,7 @@
       <w:pPr>
         <w:pStyle w:val="Titre1"/>
       </w:pPr>
-      <w:bookmarkStart w:id="13" w:name="_Toc121994387"/>
+      <w:bookmarkStart w:id="13" w:name="_Toc124088862"/>
       <w:r>
         <w:lastRenderedPageBreak/>
         <w:t>APPRENTISSAGE</w:t>
@@ -3397,7 +3340,7 @@
       <w:pPr>
         <w:pStyle w:val="Titre2"/>
       </w:pPr>
-      <w:bookmarkStart w:id="14" w:name="_Toc121994388"/>
+      <w:bookmarkStart w:id="14" w:name="_Toc124088863"/>
       <w:r>
         <w:t>Apprentissages travaillés</w:t>
       </w:r>
@@ -3574,7 +3517,7 @@
       <w:pPr>
         <w:pStyle w:val="Titre2"/>
       </w:pPr>
-      <w:bookmarkStart w:id="15" w:name="_Toc121994389"/>
+      <w:bookmarkStart w:id="15" w:name="_Toc124088864"/>
       <w:r>
         <w:t>Apprentissage acquis</w:t>
       </w:r>
@@ -3779,10 +3722,12 @@
       <w:pPr>
         <w:pStyle w:val="Titre1"/>
       </w:pPr>
+      <w:bookmarkStart w:id="16" w:name="_Toc124088865"/>
       <w:r>
         <w:lastRenderedPageBreak/>
         <w:t>Bibliographie</w:t>
       </w:r>
+      <w:bookmarkEnd w:id="16"/>
     </w:p>
     <w:p>
       <w:pPr>

</xml_diff>